<commit_message>
added a fourth linear model describing contributions to weight loss without PC1 or PC2
</commit_message>
<xml_diff>
--- a/output/tables/lab_model1_3.docx
+++ b/output/tables/lab_model1_3.docx
@@ -21,6 +21,7 @@
         <w:gridCol w:w="1080"/>
         <w:gridCol w:w="1080"/>
         <w:gridCol w:w="1080"/>
+        <w:gridCol w:w="1080"/>
       </w:tblGrid>
       <w:tr>
         <w:trPr>
@@ -204,6 +205,50 @@
             </w:r>
           </w:p>
         </w:tc>
+        <w:tc>
+          <w:tcPr>
+            <w:tcBorders>
+              <w:bottom w:val="single" w:sz="12" w:space="0" w:color="666666"/>
+              <w:top w:val="single" w:sz="12" w:space="0" w:color="666666"/>
+              <w:left w:val="none" w:sz="0" w:space="0" w:color="000000"/>
+              <w:right w:val="none" w:sz="0" w:space="0" w:color="000000"/>
+            </w:tcBorders>
+            <w:shd w:val="clear" w:color="auto" w:fill="FFFFFF"/>
+            <w:tcMar>
+              <w:top w:w="0" w:type="dxa"/>
+              <w:bottom w:w="0" w:type="dxa"/>
+              <w:left w:w="0" w:type="dxa"/>
+              <w:right w:w="0" w:type="dxa"/>
+            </w:tcMar>
+            <w:vAlign w:val="center"/>
+          </w:tcPr>
+          <w:p>
+            <w:pPr>
+              <w:pStyle w:val="Normal"/>
+              <w:jc w:val="left"/>
+              <w:pBdr>
+                <w:bottom w:val="none" w:sz="0" w:space="0" w:color="000000"/>
+                <w:top w:val="none" w:sz="0" w:space="0" w:color="000000"/>
+                <w:left w:val="none" w:sz="0" w:space="0" w:color="000000"/>
+                <w:right w:val="none" w:sz="0" w:space="0" w:color="000000"/>
+              </w:pBdr>
+              <w:spacing w:after="100" w:before="100" w:line="240"/>
+              <w:ind w:left="100" w:right="100" w:firstLine="0" w:firstLineChars="0"/>
+            </w:pPr>
+            <w:r>
+              <w:rPr>
+                <w:rFonts w:ascii="Arial" w:hAnsi="Arial" w:eastAsia="Arial" w:cs="Arial"/>
+                <w:i w:val="false"/>
+                <w:b w:val="false"/>
+                <w:u w:val="none"/>
+                <w:sz w:val="22"/>
+                <w:szCs w:val="22"/>
+                <w:color w:val="000000"/>
+              </w:rPr>
+              <w:t xml:space="preserve">Model 4</w:t>
+            </w:r>
+          </w:p>
+        </w:tc>
       </w:tr>
       <w:tr>
         <w:trPr>
@@ -386,6 +431,50 @@
             </w:r>
           </w:p>
         </w:tc>
+        <w:tc>
+          <w:tcPr>
+            <w:tcBorders>
+              <w:bottom w:val="none" w:sz="0" w:space="0" w:color="000000"/>
+              <w:top w:val="single" w:sz="12" w:space="0" w:color="666666"/>
+              <w:left w:val="none" w:sz="0" w:space="0" w:color="000000"/>
+              <w:right w:val="none" w:sz="0" w:space="0" w:color="000000"/>
+            </w:tcBorders>
+            <w:shd w:val="clear" w:color="auto" w:fill="FFFFFF"/>
+            <w:tcMar>
+              <w:top w:w="0" w:type="dxa"/>
+              <w:bottom w:w="0" w:type="dxa"/>
+              <w:left w:w="0" w:type="dxa"/>
+              <w:right w:w="0" w:type="dxa"/>
+            </w:tcMar>
+            <w:vAlign w:val="center"/>
+          </w:tcPr>
+          <w:p>
+            <w:pPr>
+              <w:pStyle w:val="Normal"/>
+              <w:jc w:val="left"/>
+              <w:pBdr>
+                <w:bottom w:val="none" w:sz="0" w:space="0" w:color="000000"/>
+                <w:top w:val="none" w:sz="0" w:space="0" w:color="000000"/>
+                <w:left w:val="none" w:sz="0" w:space="0" w:color="000000"/>
+                <w:right w:val="none" w:sz="0" w:space="0" w:color="000000"/>
+              </w:pBdr>
+              <w:spacing w:after="100" w:before="100" w:line="240"/>
+              <w:ind w:left="100" w:right="100" w:firstLine="0" w:firstLineChars="0"/>
+            </w:pPr>
+            <w:r>
+              <w:rPr>
+                <w:rFonts w:ascii="Arial" w:hAnsi="Arial" w:eastAsia="Arial" w:cs="Arial"/>
+                <w:i w:val="false"/>
+                <w:b w:val="false"/>
+                <w:u w:val="none"/>
+                <w:sz w:val="22"/>
+                <w:szCs w:val="22"/>
+                <w:color w:val="000000"/>
+              </w:rPr>
+              <w:t xml:space="preserve">2.831</w:t>
+            </w:r>
+          </w:p>
+        </w:tc>
       </w:tr>
       <w:tr>
         <w:trPr>
@@ -568,6 +657,50 @@
             </w:r>
           </w:p>
         </w:tc>
+        <w:tc>
+          <w:tcPr>
+            <w:tcBorders>
+              <w:bottom w:val="none" w:sz="0" w:space="0" w:color="000000"/>
+              <w:top w:val="none" w:sz="0" w:space="0" w:color="000000"/>
+              <w:left w:val="none" w:sz="0" w:space="0" w:color="000000"/>
+              <w:right w:val="none" w:sz="0" w:space="0" w:color="000000"/>
+            </w:tcBorders>
+            <w:shd w:val="clear" w:color="auto" w:fill="FFFFFF"/>
+            <w:tcMar>
+              <w:top w:w="0" w:type="dxa"/>
+              <w:bottom w:w="0" w:type="dxa"/>
+              <w:left w:w="0" w:type="dxa"/>
+              <w:right w:w="0" w:type="dxa"/>
+            </w:tcMar>
+            <w:vAlign w:val="center"/>
+          </w:tcPr>
+          <w:p>
+            <w:pPr>
+              <w:pStyle w:val="Normal"/>
+              <w:jc w:val="left"/>
+              <w:pBdr>
+                <w:bottom w:val="none" w:sz="0" w:space="0" w:color="000000"/>
+                <w:top w:val="none" w:sz="0" w:space="0" w:color="000000"/>
+                <w:left w:val="none" w:sz="0" w:space="0" w:color="000000"/>
+                <w:right w:val="none" w:sz="0" w:space="0" w:color="000000"/>
+              </w:pBdr>
+              <w:spacing w:after="100" w:before="100" w:line="240"/>
+              <w:ind w:left="100" w:right="100" w:firstLine="0" w:firstLineChars="0"/>
+            </w:pPr>
+            <w:r>
+              <w:rPr>
+                <w:rFonts w:ascii="Arial" w:hAnsi="Arial" w:eastAsia="Arial" w:cs="Arial"/>
+                <w:i w:val="false"/>
+                <w:b w:val="false"/>
+                <w:u w:val="none"/>
+                <w:sz w:val="22"/>
+                <w:szCs w:val="22"/>
+                <w:color w:val="000000"/>
+              </w:rPr>
+              <w:t xml:space="preserve">(4.361)</w:t>
+            </w:r>
+          </w:p>
+        </w:tc>
       </w:tr>
       <w:tr>
         <w:trPr>
@@ -750,6 +883,50 @@
             </w:r>
           </w:p>
         </w:tc>
+        <w:tc>
+          <w:tcPr>
+            <w:tcBorders>
+              <w:bottom w:val="none" w:sz="0" w:space="0" w:color="000000"/>
+              <w:top w:val="none" w:sz="0" w:space="0" w:color="000000"/>
+              <w:left w:val="none" w:sz="0" w:space="0" w:color="000000"/>
+              <w:right w:val="none" w:sz="0" w:space="0" w:color="000000"/>
+            </w:tcBorders>
+            <w:shd w:val="clear" w:color="auto" w:fill="FFFFFF"/>
+            <w:tcMar>
+              <w:top w:w="0" w:type="dxa"/>
+              <w:bottom w:w="0" w:type="dxa"/>
+              <w:left w:w="0" w:type="dxa"/>
+              <w:right w:w="0" w:type="dxa"/>
+            </w:tcMar>
+            <w:vAlign w:val="center"/>
+          </w:tcPr>
+          <w:p>
+            <w:pPr>
+              <w:pStyle w:val="Normal"/>
+              <w:jc w:val="left"/>
+              <w:pBdr>
+                <w:bottom w:val="none" w:sz="0" w:space="0" w:color="000000"/>
+                <w:top w:val="none" w:sz="0" w:space="0" w:color="000000"/>
+                <w:left w:val="none" w:sz="0" w:space="0" w:color="000000"/>
+                <w:right w:val="none" w:sz="0" w:space="0" w:color="000000"/>
+              </w:pBdr>
+              <w:spacing w:after="100" w:before="100" w:line="240"/>
+              <w:ind w:left="100" w:right="100" w:firstLine="0" w:firstLineChars="0"/>
+            </w:pPr>
+            <w:r>
+              <w:rPr>
+                <w:rFonts w:ascii="Arial" w:hAnsi="Arial" w:eastAsia="Arial" w:cs="Arial"/>
+                <w:i w:val="false"/>
+                <w:b w:val="false"/>
+                <w:u w:val="none"/>
+                <w:sz w:val="22"/>
+                <w:szCs w:val="22"/>
+                <w:color w:val="000000"/>
+              </w:rPr>
+              <w:t xml:space="preserve"/>
+            </w:r>
+          </w:p>
+        </w:tc>
       </w:tr>
       <w:tr>
         <w:trPr>
@@ -932,6 +1109,50 @@
             </w:r>
           </w:p>
         </w:tc>
+        <w:tc>
+          <w:tcPr>
+            <w:tcBorders>
+              <w:bottom w:val="none" w:sz="0" w:space="0" w:color="000000"/>
+              <w:top w:val="none" w:sz="0" w:space="0" w:color="000000"/>
+              <w:left w:val="none" w:sz="0" w:space="0" w:color="000000"/>
+              <w:right w:val="none" w:sz="0" w:space="0" w:color="000000"/>
+            </w:tcBorders>
+            <w:shd w:val="clear" w:color="auto" w:fill="FFFFFF"/>
+            <w:tcMar>
+              <w:top w:w="0" w:type="dxa"/>
+              <w:bottom w:w="0" w:type="dxa"/>
+              <w:left w:w="0" w:type="dxa"/>
+              <w:right w:w="0" w:type="dxa"/>
+            </w:tcMar>
+            <w:vAlign w:val="center"/>
+          </w:tcPr>
+          <w:p>
+            <w:pPr>
+              <w:pStyle w:val="Normal"/>
+              <w:jc w:val="left"/>
+              <w:pBdr>
+                <w:bottom w:val="none" w:sz="0" w:space="0" w:color="000000"/>
+                <w:top w:val="none" w:sz="0" w:space="0" w:color="000000"/>
+                <w:left w:val="none" w:sz="0" w:space="0" w:color="000000"/>
+                <w:right w:val="none" w:sz="0" w:space="0" w:color="000000"/>
+              </w:pBdr>
+              <w:spacing w:after="100" w:before="100" w:line="240"/>
+              <w:ind w:left="100" w:right="100" w:firstLine="0" w:firstLineChars="0"/>
+            </w:pPr>
+            <w:r>
+              <w:rPr>
+                <w:rFonts w:ascii="Arial" w:hAnsi="Arial" w:eastAsia="Arial" w:cs="Arial"/>
+                <w:i w:val="false"/>
+                <w:b w:val="false"/>
+                <w:u w:val="none"/>
+                <w:sz w:val="22"/>
+                <w:szCs w:val="22"/>
+                <w:color w:val="000000"/>
+              </w:rPr>
+              <w:t xml:space="preserve"/>
+            </w:r>
+          </w:p>
+        </w:tc>
       </w:tr>
       <w:tr>
         <w:trPr>
@@ -1114,6 +1335,50 @@
             </w:r>
           </w:p>
         </w:tc>
+        <w:tc>
+          <w:tcPr>
+            <w:tcBorders>
+              <w:bottom w:val="none" w:sz="0" w:space="0" w:color="000000"/>
+              <w:top w:val="none" w:sz="0" w:space="0" w:color="000000"/>
+              <w:left w:val="none" w:sz="0" w:space="0" w:color="000000"/>
+              <w:right w:val="none" w:sz="0" w:space="0" w:color="000000"/>
+            </w:tcBorders>
+            <w:shd w:val="clear" w:color="auto" w:fill="FFFFFF"/>
+            <w:tcMar>
+              <w:top w:w="0" w:type="dxa"/>
+              <w:bottom w:w="0" w:type="dxa"/>
+              <w:left w:w="0" w:type="dxa"/>
+              <w:right w:w="0" w:type="dxa"/>
+            </w:tcMar>
+            <w:vAlign w:val="center"/>
+          </w:tcPr>
+          <w:p>
+            <w:pPr>
+              <w:pStyle w:val="Normal"/>
+              <w:jc w:val="left"/>
+              <w:pBdr>
+                <w:bottom w:val="none" w:sz="0" w:space="0" w:color="000000"/>
+                <w:top w:val="none" w:sz="0" w:space="0" w:color="000000"/>
+                <w:left w:val="none" w:sz="0" w:space="0" w:color="000000"/>
+                <w:right w:val="none" w:sz="0" w:space="0" w:color="000000"/>
+              </w:pBdr>
+              <w:spacing w:after="100" w:before="100" w:line="240"/>
+              <w:ind w:left="100" w:right="100" w:firstLine="0" w:firstLineChars="0"/>
+            </w:pPr>
+            <w:r>
+              <w:rPr>
+                <w:rFonts w:ascii="Arial" w:hAnsi="Arial" w:eastAsia="Arial" w:cs="Arial"/>
+                <w:i w:val="false"/>
+                <w:b w:val="false"/>
+                <w:u w:val="none"/>
+                <w:sz w:val="22"/>
+                <w:szCs w:val="22"/>
+                <w:color w:val="000000"/>
+              </w:rPr>
+              <w:t xml:space="preserve"/>
+            </w:r>
+          </w:p>
+        </w:tc>
       </w:tr>
       <w:tr>
         <w:trPr>
@@ -1296,6 +1561,50 @@
             </w:r>
           </w:p>
         </w:tc>
+        <w:tc>
+          <w:tcPr>
+            <w:tcBorders>
+              <w:bottom w:val="none" w:sz="0" w:space="0" w:color="000000"/>
+              <w:top w:val="none" w:sz="0" w:space="0" w:color="000000"/>
+              <w:left w:val="none" w:sz="0" w:space="0" w:color="000000"/>
+              <w:right w:val="none" w:sz="0" w:space="0" w:color="000000"/>
+            </w:tcBorders>
+            <w:shd w:val="clear" w:color="auto" w:fill="FFFFFF"/>
+            <w:tcMar>
+              <w:top w:w="0" w:type="dxa"/>
+              <w:bottom w:w="0" w:type="dxa"/>
+              <w:left w:w="0" w:type="dxa"/>
+              <w:right w:w="0" w:type="dxa"/>
+            </w:tcMar>
+            <w:vAlign w:val="center"/>
+          </w:tcPr>
+          <w:p>
+            <w:pPr>
+              <w:pStyle w:val="Normal"/>
+              <w:jc w:val="left"/>
+              <w:pBdr>
+                <w:bottom w:val="none" w:sz="0" w:space="0" w:color="000000"/>
+                <w:top w:val="none" w:sz="0" w:space="0" w:color="000000"/>
+                <w:left w:val="none" w:sz="0" w:space="0" w:color="000000"/>
+                <w:right w:val="none" w:sz="0" w:space="0" w:color="000000"/>
+              </w:pBdr>
+              <w:spacing w:after="100" w:before="100" w:line="240"/>
+              <w:ind w:left="100" w:right="100" w:firstLine="0" w:firstLineChars="0"/>
+            </w:pPr>
+            <w:r>
+              <w:rPr>
+                <w:rFonts w:ascii="Arial" w:hAnsi="Arial" w:eastAsia="Arial" w:cs="Arial"/>
+                <w:i w:val="false"/>
+                <w:b w:val="false"/>
+                <w:u w:val="none"/>
+                <w:sz w:val="22"/>
+                <w:szCs w:val="22"/>
+                <w:color w:val="000000"/>
+              </w:rPr>
+              <w:t xml:space="preserve"/>
+            </w:r>
+          </w:p>
+        </w:tc>
       </w:tr>
       <w:tr>
         <w:trPr>
@@ -1478,6 +1787,50 @@
             </w:r>
           </w:p>
         </w:tc>
+        <w:tc>
+          <w:tcPr>
+            <w:tcBorders>
+              <w:bottom w:val="none" w:sz="0" w:space="0" w:color="000000"/>
+              <w:top w:val="none" w:sz="0" w:space="0" w:color="000000"/>
+              <w:left w:val="none" w:sz="0" w:space="0" w:color="000000"/>
+              <w:right w:val="none" w:sz="0" w:space="0" w:color="000000"/>
+            </w:tcBorders>
+            <w:shd w:val="clear" w:color="auto" w:fill="FFFFFF"/>
+            <w:tcMar>
+              <w:top w:w="0" w:type="dxa"/>
+              <w:bottom w:w="0" w:type="dxa"/>
+              <w:left w:w="0" w:type="dxa"/>
+              <w:right w:w="0" w:type="dxa"/>
+            </w:tcMar>
+            <w:vAlign w:val="center"/>
+          </w:tcPr>
+          <w:p>
+            <w:pPr>
+              <w:pStyle w:val="Normal"/>
+              <w:jc w:val="left"/>
+              <w:pBdr>
+                <w:bottom w:val="none" w:sz="0" w:space="0" w:color="000000"/>
+                <w:top w:val="none" w:sz="0" w:space="0" w:color="000000"/>
+                <w:left w:val="none" w:sz="0" w:space="0" w:color="000000"/>
+                <w:right w:val="none" w:sz="0" w:space="0" w:color="000000"/>
+              </w:pBdr>
+              <w:spacing w:after="100" w:before="100" w:line="240"/>
+              <w:ind w:left="100" w:right="100" w:firstLine="0" w:firstLineChars="0"/>
+            </w:pPr>
+            <w:r>
+              <w:rPr>
+                <w:rFonts w:ascii="Arial" w:hAnsi="Arial" w:eastAsia="Arial" w:cs="Arial"/>
+                <w:i w:val="false"/>
+                <w:b w:val="false"/>
+                <w:u w:val="none"/>
+                <w:sz w:val="22"/>
+                <w:szCs w:val="22"/>
+                <w:color w:val="000000"/>
+              </w:rPr>
+              <w:t xml:space="preserve">1.307</w:t>
+            </w:r>
+          </w:p>
+        </w:tc>
       </w:tr>
       <w:tr>
         <w:trPr>
@@ -1660,6 +2013,50 @@
             </w:r>
           </w:p>
         </w:tc>
+        <w:tc>
+          <w:tcPr>
+            <w:tcBorders>
+              <w:bottom w:val="none" w:sz="0" w:space="0" w:color="000000"/>
+              <w:top w:val="none" w:sz="0" w:space="0" w:color="000000"/>
+              <w:left w:val="none" w:sz="0" w:space="0" w:color="000000"/>
+              <w:right w:val="none" w:sz="0" w:space="0" w:color="000000"/>
+            </w:tcBorders>
+            <w:shd w:val="clear" w:color="auto" w:fill="FFFFFF"/>
+            <w:tcMar>
+              <w:top w:w="0" w:type="dxa"/>
+              <w:bottom w:w="0" w:type="dxa"/>
+              <w:left w:w="0" w:type="dxa"/>
+              <w:right w:w="0" w:type="dxa"/>
+            </w:tcMar>
+            <w:vAlign w:val="center"/>
+          </w:tcPr>
+          <w:p>
+            <w:pPr>
+              <w:pStyle w:val="Normal"/>
+              <w:jc w:val="left"/>
+              <w:pBdr>
+                <w:bottom w:val="none" w:sz="0" w:space="0" w:color="000000"/>
+                <w:top w:val="none" w:sz="0" w:space="0" w:color="000000"/>
+                <w:left w:val="none" w:sz="0" w:space="0" w:color="000000"/>
+                <w:right w:val="none" w:sz="0" w:space="0" w:color="000000"/>
+              </w:pBdr>
+              <w:spacing w:after="100" w:before="100" w:line="240"/>
+              <w:ind w:left="100" w:right="100" w:firstLine="0" w:firstLineChars="0"/>
+            </w:pPr>
+            <w:r>
+              <w:rPr>
+                <w:rFonts w:ascii="Arial" w:hAnsi="Arial" w:eastAsia="Arial" w:cs="Arial"/>
+                <w:i w:val="false"/>
+                <w:b w:val="false"/>
+                <w:u w:val="none"/>
+                <w:sz w:val="22"/>
+                <w:szCs w:val="22"/>
+                <w:color w:val="000000"/>
+              </w:rPr>
+              <w:t xml:space="preserve">(1.614)</w:t>
+            </w:r>
+          </w:p>
+        </w:tc>
       </w:tr>
       <w:tr>
         <w:trPr>
@@ -1842,6 +2239,50 @@
             </w:r>
           </w:p>
         </w:tc>
+        <w:tc>
+          <w:tcPr>
+            <w:tcBorders>
+              <w:bottom w:val="none" w:sz="0" w:space="0" w:color="000000"/>
+              <w:top w:val="none" w:sz="0" w:space="0" w:color="000000"/>
+              <w:left w:val="none" w:sz="0" w:space="0" w:color="000000"/>
+              <w:right w:val="none" w:sz="0" w:space="0" w:color="000000"/>
+            </w:tcBorders>
+            <w:shd w:val="clear" w:color="auto" w:fill="FFFFFF"/>
+            <w:tcMar>
+              <w:top w:w="0" w:type="dxa"/>
+              <w:bottom w:w="0" w:type="dxa"/>
+              <w:left w:w="0" w:type="dxa"/>
+              <w:right w:w="0" w:type="dxa"/>
+            </w:tcMar>
+            <w:vAlign w:val="center"/>
+          </w:tcPr>
+          <w:p>
+            <w:pPr>
+              <w:pStyle w:val="Normal"/>
+              <w:jc w:val="left"/>
+              <w:pBdr>
+                <w:bottom w:val="none" w:sz="0" w:space="0" w:color="000000"/>
+                <w:top w:val="none" w:sz="0" w:space="0" w:color="000000"/>
+                <w:left w:val="none" w:sz="0" w:space="0" w:color="000000"/>
+                <w:right w:val="none" w:sz="0" w:space="0" w:color="000000"/>
+              </w:pBdr>
+              <w:spacing w:after="100" w:before="100" w:line="240"/>
+              <w:ind w:left="100" w:right="100" w:firstLine="0" w:firstLineChars="0"/>
+            </w:pPr>
+            <w:r>
+              <w:rPr>
+                <w:rFonts w:ascii="Arial" w:hAnsi="Arial" w:eastAsia="Arial" w:cs="Arial"/>
+                <w:i w:val="false"/>
+                <w:b w:val="false"/>
+                <w:u w:val="none"/>
+                <w:sz w:val="22"/>
+                <w:szCs w:val="22"/>
+                <w:color w:val="000000"/>
+              </w:rPr>
+              <w:t xml:space="preserve">-1.357</w:t>
+            </w:r>
+          </w:p>
+        </w:tc>
       </w:tr>
       <w:tr>
         <w:trPr>
@@ -2024,6 +2465,50 @@
             </w:r>
           </w:p>
         </w:tc>
+        <w:tc>
+          <w:tcPr>
+            <w:tcBorders>
+              <w:bottom w:val="none" w:sz="0" w:space="0" w:color="000000"/>
+              <w:top w:val="none" w:sz="0" w:space="0" w:color="000000"/>
+              <w:left w:val="none" w:sz="0" w:space="0" w:color="000000"/>
+              <w:right w:val="none" w:sz="0" w:space="0" w:color="000000"/>
+            </w:tcBorders>
+            <w:shd w:val="clear" w:color="auto" w:fill="FFFFFF"/>
+            <w:tcMar>
+              <w:top w:w="0" w:type="dxa"/>
+              <w:bottom w:w="0" w:type="dxa"/>
+              <w:left w:w="0" w:type="dxa"/>
+              <w:right w:w="0" w:type="dxa"/>
+            </w:tcMar>
+            <w:vAlign w:val="center"/>
+          </w:tcPr>
+          <w:p>
+            <w:pPr>
+              <w:pStyle w:val="Normal"/>
+              <w:jc w:val="left"/>
+              <w:pBdr>
+                <w:bottom w:val="none" w:sz="0" w:space="0" w:color="000000"/>
+                <w:top w:val="none" w:sz="0" w:space="0" w:color="000000"/>
+                <w:left w:val="none" w:sz="0" w:space="0" w:color="000000"/>
+                <w:right w:val="none" w:sz="0" w:space="0" w:color="000000"/>
+              </w:pBdr>
+              <w:spacing w:after="100" w:before="100" w:line="240"/>
+              <w:ind w:left="100" w:right="100" w:firstLine="0" w:firstLineChars="0"/>
+            </w:pPr>
+            <w:r>
+              <w:rPr>
+                <w:rFonts w:ascii="Arial" w:hAnsi="Arial" w:eastAsia="Arial" w:cs="Arial"/>
+                <w:i w:val="false"/>
+                <w:b w:val="false"/>
+                <w:u w:val="none"/>
+                <w:sz w:val="22"/>
+                <w:szCs w:val="22"/>
+                <w:color w:val="000000"/>
+              </w:rPr>
+              <w:t xml:space="preserve">(1.753)</w:t>
+            </w:r>
+          </w:p>
+        </w:tc>
       </w:tr>
       <w:tr>
         <w:trPr>
@@ -2206,6 +2691,50 @@
             </w:r>
           </w:p>
         </w:tc>
+        <w:tc>
+          <w:tcPr>
+            <w:tcBorders>
+              <w:bottom w:val="none" w:sz="0" w:space="0" w:color="000000"/>
+              <w:top w:val="none" w:sz="0" w:space="0" w:color="000000"/>
+              <w:left w:val="none" w:sz="0" w:space="0" w:color="000000"/>
+              <w:right w:val="none" w:sz="0" w:space="0" w:color="000000"/>
+            </w:tcBorders>
+            <w:shd w:val="clear" w:color="auto" w:fill="FFFFFF"/>
+            <w:tcMar>
+              <w:top w:w="0" w:type="dxa"/>
+              <w:bottom w:w="0" w:type="dxa"/>
+              <w:left w:w="0" w:type="dxa"/>
+              <w:right w:w="0" w:type="dxa"/>
+            </w:tcMar>
+            <w:vAlign w:val="center"/>
+          </w:tcPr>
+          <w:p>
+            <w:pPr>
+              <w:pStyle w:val="Normal"/>
+              <w:jc w:val="left"/>
+              <w:pBdr>
+                <w:bottom w:val="none" w:sz="0" w:space="0" w:color="000000"/>
+                <w:top w:val="none" w:sz="0" w:space="0" w:color="000000"/>
+                <w:left w:val="none" w:sz="0" w:space="0" w:color="000000"/>
+                <w:right w:val="none" w:sz="0" w:space="0" w:color="000000"/>
+              </w:pBdr>
+              <w:spacing w:after="100" w:before="100" w:line="240"/>
+              <w:ind w:left="100" w:right="100" w:firstLine="0" w:firstLineChars="0"/>
+            </w:pPr>
+            <w:r>
+              <w:rPr>
+                <w:rFonts w:ascii="Arial" w:hAnsi="Arial" w:eastAsia="Arial" w:cs="Arial"/>
+                <w:i w:val="false"/>
+                <w:b w:val="false"/>
+                <w:u w:val="none"/>
+                <w:sz w:val="22"/>
+                <w:szCs w:val="22"/>
+                <w:color w:val="000000"/>
+              </w:rPr>
+              <w:t xml:space="preserve">0.651***</w:t>
+            </w:r>
+          </w:p>
+        </w:tc>
       </w:tr>
       <w:tr>
         <w:trPr>
@@ -2388,6 +2917,50 @@
             </w:r>
           </w:p>
         </w:tc>
+        <w:tc>
+          <w:tcPr>
+            <w:tcBorders>
+              <w:bottom w:val="none" w:sz="0" w:space="0" w:color="000000"/>
+              <w:top w:val="none" w:sz="0" w:space="0" w:color="000000"/>
+              <w:left w:val="none" w:sz="0" w:space="0" w:color="000000"/>
+              <w:right w:val="none" w:sz="0" w:space="0" w:color="000000"/>
+            </w:tcBorders>
+            <w:shd w:val="clear" w:color="auto" w:fill="FFFFFF"/>
+            <w:tcMar>
+              <w:top w:w="0" w:type="dxa"/>
+              <w:bottom w:w="0" w:type="dxa"/>
+              <w:left w:w="0" w:type="dxa"/>
+              <w:right w:w="0" w:type="dxa"/>
+            </w:tcMar>
+            <w:vAlign w:val="center"/>
+          </w:tcPr>
+          <w:p>
+            <w:pPr>
+              <w:pStyle w:val="Normal"/>
+              <w:jc w:val="left"/>
+              <w:pBdr>
+                <w:bottom w:val="none" w:sz="0" w:space="0" w:color="000000"/>
+                <w:top w:val="none" w:sz="0" w:space="0" w:color="000000"/>
+                <w:left w:val="none" w:sz="0" w:space="0" w:color="000000"/>
+                <w:right w:val="none" w:sz="0" w:space="0" w:color="000000"/>
+              </w:pBdr>
+              <w:spacing w:after="100" w:before="100" w:line="240"/>
+              <w:ind w:left="100" w:right="100" w:firstLine="0" w:firstLineChars="0"/>
+            </w:pPr>
+            <w:r>
+              <w:rPr>
+                <w:rFonts w:ascii="Arial" w:hAnsi="Arial" w:eastAsia="Arial" w:cs="Arial"/>
+                <w:i w:val="false"/>
+                <w:b w:val="false"/>
+                <w:u w:val="none"/>
+                <w:sz w:val="22"/>
+                <w:szCs w:val="22"/>
+                <w:color w:val="000000"/>
+              </w:rPr>
+              <w:t xml:space="preserve">(0.130)</w:t>
+            </w:r>
+          </w:p>
+        </w:tc>
       </w:tr>
       <w:tr>
         <w:trPr>
@@ -2570,6 +3143,50 @@
             </w:r>
           </w:p>
         </w:tc>
+        <w:tc>
+          <w:tcPr>
+            <w:tcBorders>
+              <w:bottom w:val="none" w:sz="0" w:space="0" w:color="000000"/>
+              <w:top w:val="none" w:sz="0" w:space="0" w:color="000000"/>
+              <w:left w:val="none" w:sz="0" w:space="0" w:color="000000"/>
+              <w:right w:val="none" w:sz="0" w:space="0" w:color="000000"/>
+            </w:tcBorders>
+            <w:shd w:val="clear" w:color="auto" w:fill="FFFFFF"/>
+            <w:tcMar>
+              <w:top w:w="0" w:type="dxa"/>
+              <w:bottom w:w="0" w:type="dxa"/>
+              <w:left w:w="0" w:type="dxa"/>
+              <w:right w:w="0" w:type="dxa"/>
+            </w:tcMar>
+            <w:vAlign w:val="center"/>
+          </w:tcPr>
+          <w:p>
+            <w:pPr>
+              <w:pStyle w:val="Normal"/>
+              <w:jc w:val="left"/>
+              <w:pBdr>
+                <w:bottom w:val="none" w:sz="0" w:space="0" w:color="000000"/>
+                <w:top w:val="none" w:sz="0" w:space="0" w:color="000000"/>
+                <w:left w:val="none" w:sz="0" w:space="0" w:color="000000"/>
+                <w:right w:val="none" w:sz="0" w:space="0" w:color="000000"/>
+              </w:pBdr>
+              <w:spacing w:after="100" w:before="100" w:line="240"/>
+              <w:ind w:left="100" w:right="100" w:firstLine="0" w:firstLineChars="0"/>
+            </w:pPr>
+            <w:r>
+              <w:rPr>
+                <w:rFonts w:ascii="Arial" w:hAnsi="Arial" w:eastAsia="Arial" w:cs="Arial"/>
+                <w:i w:val="false"/>
+                <w:b w:val="false"/>
+                <w:u w:val="none"/>
+                <w:sz w:val="22"/>
+                <w:szCs w:val="22"/>
+                <w:color w:val="000000"/>
+              </w:rPr>
+              <w:t xml:space="preserve">0.029</w:t>
+            </w:r>
+          </w:p>
+        </w:tc>
       </w:tr>
       <w:tr>
         <w:trPr>
@@ -2752,6 +3369,50 @@
             </w:r>
           </w:p>
         </w:tc>
+        <w:tc>
+          <w:tcPr>
+            <w:tcBorders>
+              <w:bottom w:val="none" w:sz="0" w:space="0" w:color="000000"/>
+              <w:top w:val="none" w:sz="0" w:space="0" w:color="000000"/>
+              <w:left w:val="none" w:sz="0" w:space="0" w:color="000000"/>
+              <w:right w:val="none" w:sz="0" w:space="0" w:color="000000"/>
+            </w:tcBorders>
+            <w:shd w:val="clear" w:color="auto" w:fill="FFFFFF"/>
+            <w:tcMar>
+              <w:top w:w="0" w:type="dxa"/>
+              <w:bottom w:w="0" w:type="dxa"/>
+              <w:left w:w="0" w:type="dxa"/>
+              <w:right w:w="0" w:type="dxa"/>
+            </w:tcMar>
+            <w:vAlign w:val="center"/>
+          </w:tcPr>
+          <w:p>
+            <w:pPr>
+              <w:pStyle w:val="Normal"/>
+              <w:jc w:val="left"/>
+              <w:pBdr>
+                <w:bottom w:val="none" w:sz="0" w:space="0" w:color="000000"/>
+                <w:top w:val="none" w:sz="0" w:space="0" w:color="000000"/>
+                <w:left w:val="none" w:sz="0" w:space="0" w:color="000000"/>
+                <w:right w:val="none" w:sz="0" w:space="0" w:color="000000"/>
+              </w:pBdr>
+              <w:spacing w:after="100" w:before="100" w:line="240"/>
+              <w:ind w:left="100" w:right="100" w:firstLine="0" w:firstLineChars="0"/>
+            </w:pPr>
+            <w:r>
+              <w:rPr>
+                <w:rFonts w:ascii="Arial" w:hAnsi="Arial" w:eastAsia="Arial" w:cs="Arial"/>
+                <w:i w:val="false"/>
+                <w:b w:val="false"/>
+                <w:u w:val="none"/>
+                <w:sz w:val="22"/>
+                <w:szCs w:val="22"/>
+                <w:color w:val="000000"/>
+              </w:rPr>
+              <w:t xml:space="preserve">(4.700)</w:t>
+            </w:r>
+          </w:p>
+        </w:tc>
       </w:tr>
       <w:tr>
         <w:trPr>
@@ -2934,6 +3595,50 @@
             </w:r>
           </w:p>
         </w:tc>
+        <w:tc>
+          <w:tcPr>
+            <w:tcBorders>
+              <w:bottom w:val="none" w:sz="0" w:space="0" w:color="000000"/>
+              <w:top w:val="none" w:sz="0" w:space="0" w:color="000000"/>
+              <w:left w:val="none" w:sz="0" w:space="0" w:color="000000"/>
+              <w:right w:val="none" w:sz="0" w:space="0" w:color="000000"/>
+            </w:tcBorders>
+            <w:shd w:val="clear" w:color="auto" w:fill="FFFFFF"/>
+            <w:tcMar>
+              <w:top w:w="0" w:type="dxa"/>
+              <w:bottom w:w="0" w:type="dxa"/>
+              <w:left w:w="0" w:type="dxa"/>
+              <w:right w:w="0" w:type="dxa"/>
+            </w:tcMar>
+            <w:vAlign w:val="center"/>
+          </w:tcPr>
+          <w:p>
+            <w:pPr>
+              <w:pStyle w:val="Normal"/>
+              <w:jc w:val="left"/>
+              <w:pBdr>
+                <w:bottom w:val="none" w:sz="0" w:space="0" w:color="000000"/>
+                <w:top w:val="none" w:sz="0" w:space="0" w:color="000000"/>
+                <w:left w:val="none" w:sz="0" w:space="0" w:color="000000"/>
+                <w:right w:val="none" w:sz="0" w:space="0" w:color="000000"/>
+              </w:pBdr>
+              <w:spacing w:after="100" w:before="100" w:line="240"/>
+              <w:ind w:left="100" w:right="100" w:firstLine="0" w:firstLineChars="0"/>
+            </w:pPr>
+            <w:r>
+              <w:rPr>
+                <w:rFonts w:ascii="Arial" w:hAnsi="Arial" w:eastAsia="Arial" w:cs="Arial"/>
+                <w:i w:val="false"/>
+                <w:b w:val="false"/>
+                <w:u w:val="none"/>
+                <w:sz w:val="22"/>
+                <w:szCs w:val="22"/>
+                <w:color w:val="000000"/>
+              </w:rPr>
+              <w:t xml:space="preserve">1.013</w:t>
+            </w:r>
+          </w:p>
+        </w:tc>
       </w:tr>
       <w:tr>
         <w:trPr>
@@ -3116,6 +3821,50 @@
             </w:r>
           </w:p>
         </w:tc>
+        <w:tc>
+          <w:tcPr>
+            <w:tcBorders>
+              <w:bottom w:val="none" w:sz="0" w:space="0" w:color="000000"/>
+              <w:top w:val="none" w:sz="0" w:space="0" w:color="000000"/>
+              <w:left w:val="none" w:sz="0" w:space="0" w:color="000000"/>
+              <w:right w:val="none" w:sz="0" w:space="0" w:color="000000"/>
+            </w:tcBorders>
+            <w:shd w:val="clear" w:color="auto" w:fill="FFFFFF"/>
+            <w:tcMar>
+              <w:top w:w="0" w:type="dxa"/>
+              <w:bottom w:w="0" w:type="dxa"/>
+              <w:left w:w="0" w:type="dxa"/>
+              <w:right w:w="0" w:type="dxa"/>
+            </w:tcMar>
+            <w:vAlign w:val="center"/>
+          </w:tcPr>
+          <w:p>
+            <w:pPr>
+              <w:pStyle w:val="Normal"/>
+              <w:jc w:val="left"/>
+              <w:pBdr>
+                <w:bottom w:val="none" w:sz="0" w:space="0" w:color="000000"/>
+                <w:top w:val="none" w:sz="0" w:space="0" w:color="000000"/>
+                <w:left w:val="none" w:sz="0" w:space="0" w:color="000000"/>
+                <w:right w:val="none" w:sz="0" w:space="0" w:color="000000"/>
+              </w:pBdr>
+              <w:spacing w:after="100" w:before="100" w:line="240"/>
+              <w:ind w:left="100" w:right="100" w:firstLine="0" w:firstLineChars="0"/>
+            </w:pPr>
+            <w:r>
+              <w:rPr>
+                <w:rFonts w:ascii="Arial" w:hAnsi="Arial" w:eastAsia="Arial" w:cs="Arial"/>
+                <w:i w:val="false"/>
+                <w:b w:val="false"/>
+                <w:u w:val="none"/>
+                <w:sz w:val="22"/>
+                <w:szCs w:val="22"/>
+                <w:color w:val="000000"/>
+              </w:rPr>
+              <w:t xml:space="preserve">(3.637)</w:t>
+            </w:r>
+          </w:p>
+        </w:tc>
       </w:tr>
       <w:tr>
         <w:trPr>
@@ -3298,6 +4047,50 @@
             </w:r>
           </w:p>
         </w:tc>
+        <w:tc>
+          <w:tcPr>
+            <w:tcBorders>
+              <w:bottom w:val="none" w:sz="0" w:space="0" w:color="000000"/>
+              <w:top w:val="none" w:sz="0" w:space="0" w:color="000000"/>
+              <w:left w:val="none" w:sz="0" w:space="0" w:color="000000"/>
+              <w:right w:val="none" w:sz="0" w:space="0" w:color="000000"/>
+            </w:tcBorders>
+            <w:shd w:val="clear" w:color="auto" w:fill="FFFFFF"/>
+            <w:tcMar>
+              <w:top w:w="0" w:type="dxa"/>
+              <w:bottom w:w="0" w:type="dxa"/>
+              <w:left w:w="0" w:type="dxa"/>
+              <w:right w:w="0" w:type="dxa"/>
+            </w:tcMar>
+            <w:vAlign w:val="center"/>
+          </w:tcPr>
+          <w:p>
+            <w:pPr>
+              <w:pStyle w:val="Normal"/>
+              <w:jc w:val="left"/>
+              <w:pBdr>
+                <w:bottom w:val="none" w:sz="0" w:space="0" w:color="000000"/>
+                <w:top w:val="none" w:sz="0" w:space="0" w:color="000000"/>
+                <w:left w:val="none" w:sz="0" w:space="0" w:color="000000"/>
+                <w:right w:val="none" w:sz="0" w:space="0" w:color="000000"/>
+              </w:pBdr>
+              <w:spacing w:after="100" w:before="100" w:line="240"/>
+              <w:ind w:left="100" w:right="100" w:firstLine="0" w:firstLineChars="0"/>
+            </w:pPr>
+            <w:r>
+              <w:rPr>
+                <w:rFonts w:ascii="Arial" w:hAnsi="Arial" w:eastAsia="Arial" w:cs="Arial"/>
+                <w:i w:val="false"/>
+                <w:b w:val="false"/>
+                <w:u w:val="none"/>
+                <w:sz w:val="22"/>
+                <w:szCs w:val="22"/>
+                <w:color w:val="000000"/>
+              </w:rPr>
+              <w:t xml:space="preserve">-7.066</w:t>
+            </w:r>
+          </w:p>
+        </w:tc>
       </w:tr>
       <w:tr>
         <w:trPr>
@@ -3480,6 +4273,50 @@
             </w:r>
           </w:p>
         </w:tc>
+        <w:tc>
+          <w:tcPr>
+            <w:tcBorders>
+              <w:bottom w:val="none" w:sz="0" w:space="0" w:color="000000"/>
+              <w:top w:val="none" w:sz="0" w:space="0" w:color="000000"/>
+              <w:left w:val="none" w:sz="0" w:space="0" w:color="000000"/>
+              <w:right w:val="none" w:sz="0" w:space="0" w:color="000000"/>
+            </w:tcBorders>
+            <w:shd w:val="clear" w:color="auto" w:fill="FFFFFF"/>
+            <w:tcMar>
+              <w:top w:w="0" w:type="dxa"/>
+              <w:bottom w:w="0" w:type="dxa"/>
+              <w:left w:w="0" w:type="dxa"/>
+              <w:right w:w="0" w:type="dxa"/>
+            </w:tcMar>
+            <w:vAlign w:val="center"/>
+          </w:tcPr>
+          <w:p>
+            <w:pPr>
+              <w:pStyle w:val="Normal"/>
+              <w:jc w:val="left"/>
+              <w:pBdr>
+                <w:bottom w:val="none" w:sz="0" w:space="0" w:color="000000"/>
+                <w:top w:val="none" w:sz="0" w:space="0" w:color="000000"/>
+                <w:left w:val="none" w:sz="0" w:space="0" w:color="000000"/>
+                <w:right w:val="none" w:sz="0" w:space="0" w:color="000000"/>
+              </w:pBdr>
+              <w:spacing w:after="100" w:before="100" w:line="240"/>
+              <w:ind w:left="100" w:right="100" w:firstLine="0" w:firstLineChars="0"/>
+            </w:pPr>
+            <w:r>
+              <w:rPr>
+                <w:rFonts w:ascii="Arial" w:hAnsi="Arial" w:eastAsia="Arial" w:cs="Arial"/>
+                <w:i w:val="false"/>
+                <w:b w:val="false"/>
+                <w:u w:val="none"/>
+                <w:sz w:val="22"/>
+                <w:szCs w:val="22"/>
+                <w:color w:val="000000"/>
+              </w:rPr>
+              <w:t xml:space="preserve">(4.632)</w:t>
+            </w:r>
+          </w:p>
+        </w:tc>
       </w:tr>
       <w:tr>
         <w:trPr>
@@ -3662,6 +4499,50 @@
             </w:r>
           </w:p>
         </w:tc>
+        <w:tc>
+          <w:tcPr>
+            <w:tcBorders>
+              <w:bottom w:val="none" w:sz="0" w:space="0" w:color="000000"/>
+              <w:top w:val="none" w:sz="0" w:space="0" w:color="000000"/>
+              <w:left w:val="none" w:sz="0" w:space="0" w:color="000000"/>
+              <w:right w:val="none" w:sz="0" w:space="0" w:color="000000"/>
+            </w:tcBorders>
+            <w:shd w:val="clear" w:color="auto" w:fill="FFFFFF"/>
+            <w:tcMar>
+              <w:top w:w="0" w:type="dxa"/>
+              <w:bottom w:w="0" w:type="dxa"/>
+              <w:left w:w="0" w:type="dxa"/>
+              <w:right w:w="0" w:type="dxa"/>
+            </w:tcMar>
+            <w:vAlign w:val="center"/>
+          </w:tcPr>
+          <w:p>
+            <w:pPr>
+              <w:pStyle w:val="Normal"/>
+              <w:jc w:val="left"/>
+              <w:pBdr>
+                <w:bottom w:val="none" w:sz="0" w:space="0" w:color="000000"/>
+                <w:top w:val="none" w:sz="0" w:space="0" w:color="000000"/>
+                <w:left w:val="none" w:sz="0" w:space="0" w:color="000000"/>
+                <w:right w:val="none" w:sz="0" w:space="0" w:color="000000"/>
+              </w:pBdr>
+              <w:spacing w:after="100" w:before="100" w:line="240"/>
+              <w:ind w:left="100" w:right="100" w:firstLine="0" w:firstLineChars="0"/>
+            </w:pPr>
+            <w:r>
+              <w:rPr>
+                <w:rFonts w:ascii="Arial" w:hAnsi="Arial" w:eastAsia="Arial" w:cs="Arial"/>
+                <w:i w:val="false"/>
+                <w:b w:val="false"/>
+                <w:u w:val="none"/>
+                <w:sz w:val="22"/>
+                <w:szCs w:val="22"/>
+                <w:color w:val="000000"/>
+              </w:rPr>
+              <w:t xml:space="preserve">0.797</w:t>
+            </w:r>
+          </w:p>
+        </w:tc>
       </w:tr>
       <w:tr>
         <w:trPr>
@@ -3844,6 +4725,50 @@
             </w:r>
           </w:p>
         </w:tc>
+        <w:tc>
+          <w:tcPr>
+            <w:tcBorders>
+              <w:bottom w:val="none" w:sz="0" w:space="0" w:color="000000"/>
+              <w:top w:val="none" w:sz="0" w:space="0" w:color="000000"/>
+              <w:left w:val="none" w:sz="0" w:space="0" w:color="000000"/>
+              <w:right w:val="none" w:sz="0" w:space="0" w:color="000000"/>
+            </w:tcBorders>
+            <w:shd w:val="clear" w:color="auto" w:fill="FFFFFF"/>
+            <w:tcMar>
+              <w:top w:w="0" w:type="dxa"/>
+              <w:bottom w:w="0" w:type="dxa"/>
+              <w:left w:w="0" w:type="dxa"/>
+              <w:right w:w="0" w:type="dxa"/>
+            </w:tcMar>
+            <w:vAlign w:val="center"/>
+          </w:tcPr>
+          <w:p>
+            <w:pPr>
+              <w:pStyle w:val="Normal"/>
+              <w:jc w:val="left"/>
+              <w:pBdr>
+                <w:bottom w:val="none" w:sz="0" w:space="0" w:color="000000"/>
+                <w:top w:val="none" w:sz="0" w:space="0" w:color="000000"/>
+                <w:left w:val="none" w:sz="0" w:space="0" w:color="000000"/>
+                <w:right w:val="none" w:sz="0" w:space="0" w:color="000000"/>
+              </w:pBdr>
+              <w:spacing w:after="100" w:before="100" w:line="240"/>
+              <w:ind w:left="100" w:right="100" w:firstLine="0" w:firstLineChars="0"/>
+            </w:pPr>
+            <w:r>
+              <w:rPr>
+                <w:rFonts w:ascii="Arial" w:hAnsi="Arial" w:eastAsia="Arial" w:cs="Arial"/>
+                <w:i w:val="false"/>
+                <w:b w:val="false"/>
+                <w:u w:val="none"/>
+                <w:sz w:val="22"/>
+                <w:szCs w:val="22"/>
+                <w:color w:val="000000"/>
+              </w:rPr>
+              <w:t xml:space="preserve">(4.096)</w:t>
+            </w:r>
+          </w:p>
+        </w:tc>
       </w:tr>
       <w:tr>
         <w:trPr>
@@ -4026,6 +4951,50 @@
             </w:r>
           </w:p>
         </w:tc>
+        <w:tc>
+          <w:tcPr>
+            <w:tcBorders>
+              <w:bottom w:val="none" w:sz="0" w:space="0" w:color="000000"/>
+              <w:top w:val="none" w:sz="0" w:space="0" w:color="000000"/>
+              <w:left w:val="none" w:sz="0" w:space="0" w:color="000000"/>
+              <w:right w:val="none" w:sz="0" w:space="0" w:color="000000"/>
+            </w:tcBorders>
+            <w:shd w:val="clear" w:color="auto" w:fill="FFFFFF"/>
+            <w:tcMar>
+              <w:top w:w="0" w:type="dxa"/>
+              <w:bottom w:w="0" w:type="dxa"/>
+              <w:left w:w="0" w:type="dxa"/>
+              <w:right w:w="0" w:type="dxa"/>
+            </w:tcMar>
+            <w:vAlign w:val="center"/>
+          </w:tcPr>
+          <w:p>
+            <w:pPr>
+              <w:pStyle w:val="Normal"/>
+              <w:jc w:val="left"/>
+              <w:pBdr>
+                <w:bottom w:val="none" w:sz="0" w:space="0" w:color="000000"/>
+                <w:top w:val="none" w:sz="0" w:space="0" w:color="000000"/>
+                <w:left w:val="none" w:sz="0" w:space="0" w:color="000000"/>
+                <w:right w:val="none" w:sz="0" w:space="0" w:color="000000"/>
+              </w:pBdr>
+              <w:spacing w:after="100" w:before="100" w:line="240"/>
+              <w:ind w:left="100" w:right="100" w:firstLine="0" w:firstLineChars="0"/>
+            </w:pPr>
+            <w:r>
+              <w:rPr>
+                <w:rFonts w:ascii="Arial" w:hAnsi="Arial" w:eastAsia="Arial" w:cs="Arial"/>
+                <w:i w:val="false"/>
+                <w:b w:val="false"/>
+                <w:u w:val="none"/>
+                <w:sz w:val="22"/>
+                <w:szCs w:val="22"/>
+                <w:color w:val="000000"/>
+              </w:rPr>
+              <w:t xml:space="preserve">7.440*</w:t>
+            </w:r>
+          </w:p>
+        </w:tc>
       </w:tr>
       <w:tr>
         <w:trPr>
@@ -4208,6 +5177,50 @@
             </w:r>
           </w:p>
         </w:tc>
+        <w:tc>
+          <w:tcPr>
+            <w:tcBorders>
+              <w:bottom w:val="none" w:sz="0" w:space="0" w:color="000000"/>
+              <w:top w:val="none" w:sz="0" w:space="0" w:color="000000"/>
+              <w:left w:val="none" w:sz="0" w:space="0" w:color="000000"/>
+              <w:right w:val="none" w:sz="0" w:space="0" w:color="000000"/>
+            </w:tcBorders>
+            <w:shd w:val="clear" w:color="auto" w:fill="FFFFFF"/>
+            <w:tcMar>
+              <w:top w:w="0" w:type="dxa"/>
+              <w:bottom w:w="0" w:type="dxa"/>
+              <w:left w:w="0" w:type="dxa"/>
+              <w:right w:w="0" w:type="dxa"/>
+            </w:tcMar>
+            <w:vAlign w:val="center"/>
+          </w:tcPr>
+          <w:p>
+            <w:pPr>
+              <w:pStyle w:val="Normal"/>
+              <w:jc w:val="left"/>
+              <w:pBdr>
+                <w:bottom w:val="none" w:sz="0" w:space="0" w:color="000000"/>
+                <w:top w:val="none" w:sz="0" w:space="0" w:color="000000"/>
+                <w:left w:val="none" w:sz="0" w:space="0" w:color="000000"/>
+                <w:right w:val="none" w:sz="0" w:space="0" w:color="000000"/>
+              </w:pBdr>
+              <w:spacing w:after="100" w:before="100" w:line="240"/>
+              <w:ind w:left="100" w:right="100" w:firstLine="0" w:firstLineChars="0"/>
+            </w:pPr>
+            <w:r>
+              <w:rPr>
+                <w:rFonts w:ascii="Arial" w:hAnsi="Arial" w:eastAsia="Arial" w:cs="Arial"/>
+                <w:i w:val="false"/>
+                <w:b w:val="false"/>
+                <w:u w:val="none"/>
+                <w:sz w:val="22"/>
+                <w:szCs w:val="22"/>
+                <w:color w:val="000000"/>
+              </w:rPr>
+              <w:t xml:space="preserve">(2.994)</w:t>
+            </w:r>
+          </w:p>
+        </w:tc>
       </w:tr>
       <w:tr>
         <w:trPr>
@@ -4390,6 +5403,50 @@
             </w:r>
           </w:p>
         </w:tc>
+        <w:tc>
+          <w:tcPr>
+            <w:tcBorders>
+              <w:bottom w:val="none" w:sz="0" w:space="0" w:color="000000"/>
+              <w:top w:val="none" w:sz="0" w:space="0" w:color="000000"/>
+              <w:left w:val="none" w:sz="0" w:space="0" w:color="000000"/>
+              <w:right w:val="none" w:sz="0" w:space="0" w:color="000000"/>
+            </w:tcBorders>
+            <w:shd w:val="clear" w:color="auto" w:fill="FFFFFF"/>
+            <w:tcMar>
+              <w:top w:w="0" w:type="dxa"/>
+              <w:bottom w:w="0" w:type="dxa"/>
+              <w:left w:w="0" w:type="dxa"/>
+              <w:right w:w="0" w:type="dxa"/>
+            </w:tcMar>
+            <w:vAlign w:val="center"/>
+          </w:tcPr>
+          <w:p>
+            <w:pPr>
+              <w:pStyle w:val="Normal"/>
+              <w:jc w:val="left"/>
+              <w:pBdr>
+                <w:bottom w:val="none" w:sz="0" w:space="0" w:color="000000"/>
+                <w:top w:val="none" w:sz="0" w:space="0" w:color="000000"/>
+                <w:left w:val="none" w:sz="0" w:space="0" w:color="000000"/>
+                <w:right w:val="none" w:sz="0" w:space="0" w:color="000000"/>
+              </w:pBdr>
+              <w:spacing w:after="100" w:before="100" w:line="240"/>
+              <w:ind w:left="100" w:right="100" w:firstLine="0" w:firstLineChars="0"/>
+            </w:pPr>
+            <w:r>
+              <w:rPr>
+                <w:rFonts w:ascii="Arial" w:hAnsi="Arial" w:eastAsia="Arial" w:cs="Arial"/>
+                <w:i w:val="false"/>
+                <w:b w:val="false"/>
+                <w:u w:val="none"/>
+                <w:sz w:val="22"/>
+                <w:szCs w:val="22"/>
+                <w:color w:val="000000"/>
+              </w:rPr>
+              <w:t xml:space="preserve">-0.490</w:t>
+            </w:r>
+          </w:p>
+        </w:tc>
       </w:tr>
       <w:tr>
         <w:trPr>
@@ -4572,6 +5629,50 @@
             </w:r>
           </w:p>
         </w:tc>
+        <w:tc>
+          <w:tcPr>
+            <w:tcBorders>
+              <w:bottom w:val="none" w:sz="0" w:space="0" w:color="000000"/>
+              <w:top w:val="none" w:sz="0" w:space="0" w:color="000000"/>
+              <w:left w:val="none" w:sz="0" w:space="0" w:color="000000"/>
+              <w:right w:val="none" w:sz="0" w:space="0" w:color="000000"/>
+            </w:tcBorders>
+            <w:shd w:val="clear" w:color="auto" w:fill="FFFFFF"/>
+            <w:tcMar>
+              <w:top w:w="0" w:type="dxa"/>
+              <w:bottom w:w="0" w:type="dxa"/>
+              <w:left w:w="0" w:type="dxa"/>
+              <w:right w:w="0" w:type="dxa"/>
+            </w:tcMar>
+            <w:vAlign w:val="center"/>
+          </w:tcPr>
+          <w:p>
+            <w:pPr>
+              <w:pStyle w:val="Normal"/>
+              <w:jc w:val="left"/>
+              <w:pBdr>
+                <w:bottom w:val="none" w:sz="0" w:space="0" w:color="000000"/>
+                <w:top w:val="none" w:sz="0" w:space="0" w:color="000000"/>
+                <w:left w:val="none" w:sz="0" w:space="0" w:color="000000"/>
+                <w:right w:val="none" w:sz="0" w:space="0" w:color="000000"/>
+              </w:pBdr>
+              <w:spacing w:after="100" w:before="100" w:line="240"/>
+              <w:ind w:left="100" w:right="100" w:firstLine="0" w:firstLineChars="0"/>
+            </w:pPr>
+            <w:r>
+              <w:rPr>
+                <w:rFonts w:ascii="Arial" w:hAnsi="Arial" w:eastAsia="Arial" w:cs="Arial"/>
+                <w:i w:val="false"/>
+                <w:b w:val="false"/>
+                <w:u w:val="none"/>
+                <w:sz w:val="22"/>
+                <w:szCs w:val="22"/>
+                <w:color w:val="000000"/>
+              </w:rPr>
+              <w:t xml:space="preserve">(4.067)</w:t>
+            </w:r>
+          </w:p>
+        </w:tc>
       </w:tr>
       <w:tr>
         <w:trPr>
@@ -4754,6 +5855,50 @@
             </w:r>
           </w:p>
         </w:tc>
+        <w:tc>
+          <w:tcPr>
+            <w:tcBorders>
+              <w:bottom w:val="none" w:sz="0" w:space="0" w:color="000000"/>
+              <w:top w:val="none" w:sz="0" w:space="0" w:color="000000"/>
+              <w:left w:val="none" w:sz="0" w:space="0" w:color="000000"/>
+              <w:right w:val="none" w:sz="0" w:space="0" w:color="000000"/>
+            </w:tcBorders>
+            <w:shd w:val="clear" w:color="auto" w:fill="FFFFFF"/>
+            <w:tcMar>
+              <w:top w:w="0" w:type="dxa"/>
+              <w:bottom w:w="0" w:type="dxa"/>
+              <w:left w:w="0" w:type="dxa"/>
+              <w:right w:w="0" w:type="dxa"/>
+            </w:tcMar>
+            <w:vAlign w:val="center"/>
+          </w:tcPr>
+          <w:p>
+            <w:pPr>
+              <w:pStyle w:val="Normal"/>
+              <w:jc w:val="left"/>
+              <w:pBdr>
+                <w:bottom w:val="none" w:sz="0" w:space="0" w:color="000000"/>
+                <w:top w:val="none" w:sz="0" w:space="0" w:color="000000"/>
+                <w:left w:val="none" w:sz="0" w:space="0" w:color="000000"/>
+                <w:right w:val="none" w:sz="0" w:space="0" w:color="000000"/>
+              </w:pBdr>
+              <w:spacing w:after="100" w:before="100" w:line="240"/>
+              <w:ind w:left="100" w:right="100" w:firstLine="0" w:firstLineChars="0"/>
+            </w:pPr>
+            <w:r>
+              <w:rPr>
+                <w:rFonts w:ascii="Arial" w:hAnsi="Arial" w:eastAsia="Arial" w:cs="Arial"/>
+                <w:i w:val="false"/>
+                <w:b w:val="false"/>
+                <w:u w:val="none"/>
+                <w:sz w:val="22"/>
+                <w:szCs w:val="22"/>
+                <w:color w:val="000000"/>
+              </w:rPr>
+              <w:t xml:space="preserve">-3.117</w:t>
+            </w:r>
+          </w:p>
+        </w:tc>
       </w:tr>
       <w:tr>
         <w:trPr>
@@ -4936,6 +6081,50 @@
             </w:r>
           </w:p>
         </w:tc>
+        <w:tc>
+          <w:tcPr>
+            <w:tcBorders>
+              <w:bottom w:val="none" w:sz="0" w:space="0" w:color="000000"/>
+              <w:top w:val="none" w:sz="0" w:space="0" w:color="000000"/>
+              <w:left w:val="none" w:sz="0" w:space="0" w:color="000000"/>
+              <w:right w:val="none" w:sz="0" w:space="0" w:color="000000"/>
+            </w:tcBorders>
+            <w:shd w:val="clear" w:color="auto" w:fill="FFFFFF"/>
+            <w:tcMar>
+              <w:top w:w="0" w:type="dxa"/>
+              <w:bottom w:w="0" w:type="dxa"/>
+              <w:left w:w="0" w:type="dxa"/>
+              <w:right w:w="0" w:type="dxa"/>
+            </w:tcMar>
+            <w:vAlign w:val="center"/>
+          </w:tcPr>
+          <w:p>
+            <w:pPr>
+              <w:pStyle w:val="Normal"/>
+              <w:jc w:val="left"/>
+              <w:pBdr>
+                <w:bottom w:val="none" w:sz="0" w:space="0" w:color="000000"/>
+                <w:top w:val="none" w:sz="0" w:space="0" w:color="000000"/>
+                <w:left w:val="none" w:sz="0" w:space="0" w:color="000000"/>
+                <w:right w:val="none" w:sz="0" w:space="0" w:color="000000"/>
+              </w:pBdr>
+              <w:spacing w:after="100" w:before="100" w:line="240"/>
+              <w:ind w:left="100" w:right="100" w:firstLine="0" w:firstLineChars="0"/>
+            </w:pPr>
+            <w:r>
+              <w:rPr>
+                <w:rFonts w:ascii="Arial" w:hAnsi="Arial" w:eastAsia="Arial" w:cs="Arial"/>
+                <w:i w:val="false"/>
+                <w:b w:val="false"/>
+                <w:u w:val="none"/>
+                <w:sz w:val="22"/>
+                <w:szCs w:val="22"/>
+                <w:color w:val="000000"/>
+              </w:rPr>
+              <w:t xml:space="preserve">(3.816)</w:t>
+            </w:r>
+          </w:p>
+        </w:tc>
       </w:tr>
       <w:tr>
         <w:trPr>
@@ -5118,6 +6307,50 @@
             </w:r>
           </w:p>
         </w:tc>
+        <w:tc>
+          <w:tcPr>
+            <w:tcBorders>
+              <w:bottom w:val="none" w:sz="0" w:space="0" w:color="000000"/>
+              <w:top w:val="none" w:sz="0" w:space="0" w:color="000000"/>
+              <w:left w:val="none" w:sz="0" w:space="0" w:color="000000"/>
+              <w:right w:val="none" w:sz="0" w:space="0" w:color="000000"/>
+            </w:tcBorders>
+            <w:shd w:val="clear" w:color="auto" w:fill="FFFFFF"/>
+            <w:tcMar>
+              <w:top w:w="0" w:type="dxa"/>
+              <w:bottom w:w="0" w:type="dxa"/>
+              <w:left w:w="0" w:type="dxa"/>
+              <w:right w:w="0" w:type="dxa"/>
+            </w:tcMar>
+            <w:vAlign w:val="center"/>
+          </w:tcPr>
+          <w:p>
+            <w:pPr>
+              <w:pStyle w:val="Normal"/>
+              <w:jc w:val="left"/>
+              <w:pBdr>
+                <w:bottom w:val="none" w:sz="0" w:space="0" w:color="000000"/>
+                <w:top w:val="none" w:sz="0" w:space="0" w:color="000000"/>
+                <w:left w:val="none" w:sz="0" w:space="0" w:color="000000"/>
+                <w:right w:val="none" w:sz="0" w:space="0" w:color="000000"/>
+              </w:pBdr>
+              <w:spacing w:after="100" w:before="100" w:line="240"/>
+              <w:ind w:left="100" w:right="100" w:firstLine="0" w:firstLineChars="0"/>
+            </w:pPr>
+            <w:r>
+              <w:rPr>
+                <w:rFonts w:ascii="Arial" w:hAnsi="Arial" w:eastAsia="Arial" w:cs="Arial"/>
+                <w:i w:val="false"/>
+                <w:b w:val="false"/>
+                <w:u w:val="none"/>
+                <w:sz w:val="22"/>
+                <w:szCs w:val="22"/>
+                <w:color w:val="000000"/>
+              </w:rPr>
+              <w:t xml:space="preserve">3.462</w:t>
+            </w:r>
+          </w:p>
+        </w:tc>
       </w:tr>
       <w:tr>
         <w:trPr>
@@ -5300,6 +6533,50 @@
             </w:r>
           </w:p>
         </w:tc>
+        <w:tc>
+          <w:tcPr>
+            <w:tcBorders>
+              <w:bottom w:val="none" w:sz="0" w:space="0" w:color="000000"/>
+              <w:top w:val="none" w:sz="0" w:space="0" w:color="000000"/>
+              <w:left w:val="none" w:sz="0" w:space="0" w:color="000000"/>
+              <w:right w:val="none" w:sz="0" w:space="0" w:color="000000"/>
+            </w:tcBorders>
+            <w:shd w:val="clear" w:color="auto" w:fill="FFFFFF"/>
+            <w:tcMar>
+              <w:top w:w="0" w:type="dxa"/>
+              <w:bottom w:w="0" w:type="dxa"/>
+              <w:left w:w="0" w:type="dxa"/>
+              <w:right w:w="0" w:type="dxa"/>
+            </w:tcMar>
+            <w:vAlign w:val="center"/>
+          </w:tcPr>
+          <w:p>
+            <w:pPr>
+              <w:pStyle w:val="Normal"/>
+              <w:jc w:val="left"/>
+              <w:pBdr>
+                <w:bottom w:val="none" w:sz="0" w:space="0" w:color="000000"/>
+                <w:top w:val="none" w:sz="0" w:space="0" w:color="000000"/>
+                <w:left w:val="none" w:sz="0" w:space="0" w:color="000000"/>
+                <w:right w:val="none" w:sz="0" w:space="0" w:color="000000"/>
+              </w:pBdr>
+              <w:spacing w:after="100" w:before="100" w:line="240"/>
+              <w:ind w:left="100" w:right="100" w:firstLine="0" w:firstLineChars="0"/>
+            </w:pPr>
+            <w:r>
+              <w:rPr>
+                <w:rFonts w:ascii="Arial" w:hAnsi="Arial" w:eastAsia="Arial" w:cs="Arial"/>
+                <w:i w:val="false"/>
+                <w:b w:val="false"/>
+                <w:u w:val="none"/>
+                <w:sz w:val="22"/>
+                <w:szCs w:val="22"/>
+                <w:color w:val="000000"/>
+              </w:rPr>
+              <w:t xml:space="preserve">(2.861)</w:t>
+            </w:r>
+          </w:p>
+        </w:tc>
       </w:tr>
       <w:tr>
         <w:trPr>
@@ -5482,6 +6759,50 @@
             </w:r>
           </w:p>
         </w:tc>
+        <w:tc>
+          <w:tcPr>
+            <w:tcBorders>
+              <w:bottom w:val="none" w:sz="0" w:space="0" w:color="000000"/>
+              <w:top w:val="none" w:sz="0" w:space="0" w:color="000000"/>
+              <w:left w:val="none" w:sz="0" w:space="0" w:color="000000"/>
+              <w:right w:val="none" w:sz="0" w:space="0" w:color="000000"/>
+            </w:tcBorders>
+            <w:shd w:val="clear" w:color="auto" w:fill="FFFFFF"/>
+            <w:tcMar>
+              <w:top w:w="0" w:type="dxa"/>
+              <w:bottom w:w="0" w:type="dxa"/>
+              <w:left w:w="0" w:type="dxa"/>
+              <w:right w:w="0" w:type="dxa"/>
+            </w:tcMar>
+            <w:vAlign w:val="center"/>
+          </w:tcPr>
+          <w:p>
+            <w:pPr>
+              <w:pStyle w:val="Normal"/>
+              <w:jc w:val="left"/>
+              <w:pBdr>
+                <w:bottom w:val="none" w:sz="0" w:space="0" w:color="000000"/>
+                <w:top w:val="none" w:sz="0" w:space="0" w:color="000000"/>
+                <w:left w:val="none" w:sz="0" w:space="0" w:color="000000"/>
+                <w:right w:val="none" w:sz="0" w:space="0" w:color="000000"/>
+              </w:pBdr>
+              <w:spacing w:after="100" w:before="100" w:line="240"/>
+              <w:ind w:left="100" w:right="100" w:firstLine="0" w:firstLineChars="0"/>
+            </w:pPr>
+            <w:r>
+              <w:rPr>
+                <w:rFonts w:ascii="Arial" w:hAnsi="Arial" w:eastAsia="Arial" w:cs="Arial"/>
+                <w:i w:val="false"/>
+                <w:b w:val="false"/>
+                <w:u w:val="none"/>
+                <w:sz w:val="22"/>
+                <w:szCs w:val="22"/>
+                <w:color w:val="000000"/>
+              </w:rPr>
+              <w:t xml:space="preserve">5.909</w:t>
+            </w:r>
+          </w:p>
+        </w:tc>
       </w:tr>
       <w:tr>
         <w:trPr>
@@ -5664,6 +6985,50 @@
             </w:r>
           </w:p>
         </w:tc>
+        <w:tc>
+          <w:tcPr>
+            <w:tcBorders>
+              <w:bottom w:val="none" w:sz="0" w:space="0" w:color="000000"/>
+              <w:top w:val="none" w:sz="0" w:space="0" w:color="000000"/>
+              <w:left w:val="none" w:sz="0" w:space="0" w:color="000000"/>
+              <w:right w:val="none" w:sz="0" w:space="0" w:color="000000"/>
+            </w:tcBorders>
+            <w:shd w:val="clear" w:color="auto" w:fill="FFFFFF"/>
+            <w:tcMar>
+              <w:top w:w="0" w:type="dxa"/>
+              <w:bottom w:w="0" w:type="dxa"/>
+              <w:left w:w="0" w:type="dxa"/>
+              <w:right w:w="0" w:type="dxa"/>
+            </w:tcMar>
+            <w:vAlign w:val="center"/>
+          </w:tcPr>
+          <w:p>
+            <w:pPr>
+              <w:pStyle w:val="Normal"/>
+              <w:jc w:val="left"/>
+              <w:pBdr>
+                <w:bottom w:val="none" w:sz="0" w:space="0" w:color="000000"/>
+                <w:top w:val="none" w:sz="0" w:space="0" w:color="000000"/>
+                <w:left w:val="none" w:sz="0" w:space="0" w:color="000000"/>
+                <w:right w:val="none" w:sz="0" w:space="0" w:color="000000"/>
+              </w:pBdr>
+              <w:spacing w:after="100" w:before="100" w:line="240"/>
+              <w:ind w:left="100" w:right="100" w:firstLine="0" w:firstLineChars="0"/>
+            </w:pPr>
+            <w:r>
+              <w:rPr>
+                <w:rFonts w:ascii="Arial" w:hAnsi="Arial" w:eastAsia="Arial" w:cs="Arial"/>
+                <w:i w:val="false"/>
+                <w:b w:val="false"/>
+                <w:u w:val="none"/>
+                <w:sz w:val="22"/>
+                <w:szCs w:val="22"/>
+                <w:color w:val="000000"/>
+              </w:rPr>
+              <w:t xml:space="preserve">(4.105)</w:t>
+            </w:r>
+          </w:p>
+        </w:tc>
       </w:tr>
       <w:tr>
         <w:trPr>
@@ -5846,6 +7211,50 @@
             </w:r>
           </w:p>
         </w:tc>
+        <w:tc>
+          <w:tcPr>
+            <w:tcBorders>
+              <w:bottom w:val="none" w:sz="0" w:space="0" w:color="000000"/>
+              <w:top w:val="none" w:sz="0" w:space="0" w:color="000000"/>
+              <w:left w:val="none" w:sz="0" w:space="0" w:color="000000"/>
+              <w:right w:val="none" w:sz="0" w:space="0" w:color="000000"/>
+            </w:tcBorders>
+            <w:shd w:val="clear" w:color="auto" w:fill="FFFFFF"/>
+            <w:tcMar>
+              <w:top w:w="0" w:type="dxa"/>
+              <w:bottom w:w="0" w:type="dxa"/>
+              <w:left w:w="0" w:type="dxa"/>
+              <w:right w:w="0" w:type="dxa"/>
+            </w:tcMar>
+            <w:vAlign w:val="center"/>
+          </w:tcPr>
+          <w:p>
+            <w:pPr>
+              <w:pStyle w:val="Normal"/>
+              <w:jc w:val="left"/>
+              <w:pBdr>
+                <w:bottom w:val="none" w:sz="0" w:space="0" w:color="000000"/>
+                <w:top w:val="none" w:sz="0" w:space="0" w:color="000000"/>
+                <w:left w:val="none" w:sz="0" w:space="0" w:color="000000"/>
+                <w:right w:val="none" w:sz="0" w:space="0" w:color="000000"/>
+              </w:pBdr>
+              <w:spacing w:after="100" w:before="100" w:line="240"/>
+              <w:ind w:left="100" w:right="100" w:firstLine="0" w:firstLineChars="0"/>
+            </w:pPr>
+            <w:r>
+              <w:rPr>
+                <w:rFonts w:ascii="Arial" w:hAnsi="Arial" w:eastAsia="Arial" w:cs="Arial"/>
+                <w:i w:val="false"/>
+                <w:b w:val="false"/>
+                <w:u w:val="none"/>
+                <w:sz w:val="22"/>
+                <w:szCs w:val="22"/>
+                <w:color w:val="000000"/>
+              </w:rPr>
+              <w:t xml:space="preserve">-1.383</w:t>
+            </w:r>
+          </w:p>
+        </w:tc>
       </w:tr>
       <w:tr>
         <w:trPr>
@@ -6028,6 +7437,50 @@
             </w:r>
           </w:p>
         </w:tc>
+        <w:tc>
+          <w:tcPr>
+            <w:tcBorders>
+              <w:bottom w:val="none" w:sz="0" w:space="0" w:color="000000"/>
+              <w:top w:val="none" w:sz="0" w:space="0" w:color="000000"/>
+              <w:left w:val="none" w:sz="0" w:space="0" w:color="000000"/>
+              <w:right w:val="none" w:sz="0" w:space="0" w:color="000000"/>
+            </w:tcBorders>
+            <w:shd w:val="clear" w:color="auto" w:fill="FFFFFF"/>
+            <w:tcMar>
+              <w:top w:w="0" w:type="dxa"/>
+              <w:bottom w:w="0" w:type="dxa"/>
+              <w:left w:w="0" w:type="dxa"/>
+              <w:right w:w="0" w:type="dxa"/>
+            </w:tcMar>
+            <w:vAlign w:val="center"/>
+          </w:tcPr>
+          <w:p>
+            <w:pPr>
+              <w:pStyle w:val="Normal"/>
+              <w:jc w:val="left"/>
+              <w:pBdr>
+                <w:bottom w:val="none" w:sz="0" w:space="0" w:color="000000"/>
+                <w:top w:val="none" w:sz="0" w:space="0" w:color="000000"/>
+                <w:left w:val="none" w:sz="0" w:space="0" w:color="000000"/>
+                <w:right w:val="none" w:sz="0" w:space="0" w:color="000000"/>
+              </w:pBdr>
+              <w:spacing w:after="100" w:before="100" w:line="240"/>
+              <w:ind w:left="100" w:right="100" w:firstLine="0" w:firstLineChars="0"/>
+            </w:pPr>
+            <w:r>
+              <w:rPr>
+                <w:rFonts w:ascii="Arial" w:hAnsi="Arial" w:eastAsia="Arial" w:cs="Arial"/>
+                <w:i w:val="false"/>
+                <w:b w:val="false"/>
+                <w:u w:val="none"/>
+                <w:sz w:val="22"/>
+                <w:szCs w:val="22"/>
+                <w:color w:val="000000"/>
+              </w:rPr>
+              <w:t xml:space="preserve">(3.812)</w:t>
+            </w:r>
+          </w:p>
+        </w:tc>
       </w:tr>
       <w:tr>
         <w:trPr>
@@ -6210,6 +7663,50 @@
             </w:r>
           </w:p>
         </w:tc>
+        <w:tc>
+          <w:tcPr>
+            <w:tcBorders>
+              <w:bottom w:val="none" w:sz="0" w:space="0" w:color="000000"/>
+              <w:top w:val="none" w:sz="0" w:space="0" w:color="000000"/>
+              <w:left w:val="none" w:sz="0" w:space="0" w:color="000000"/>
+              <w:right w:val="none" w:sz="0" w:space="0" w:color="000000"/>
+            </w:tcBorders>
+            <w:shd w:val="clear" w:color="auto" w:fill="FFFFFF"/>
+            <w:tcMar>
+              <w:top w:w="0" w:type="dxa"/>
+              <w:bottom w:w="0" w:type="dxa"/>
+              <w:left w:w="0" w:type="dxa"/>
+              <w:right w:w="0" w:type="dxa"/>
+            </w:tcMar>
+            <w:vAlign w:val="center"/>
+          </w:tcPr>
+          <w:p>
+            <w:pPr>
+              <w:pStyle w:val="Normal"/>
+              <w:jc w:val="left"/>
+              <w:pBdr>
+                <w:bottom w:val="none" w:sz="0" w:space="0" w:color="000000"/>
+                <w:top w:val="none" w:sz="0" w:space="0" w:color="000000"/>
+                <w:left w:val="none" w:sz="0" w:space="0" w:color="000000"/>
+                <w:right w:val="none" w:sz="0" w:space="0" w:color="000000"/>
+              </w:pBdr>
+              <w:spacing w:after="100" w:before="100" w:line="240"/>
+              <w:ind w:left="100" w:right="100" w:firstLine="0" w:firstLineChars="0"/>
+            </w:pPr>
+            <w:r>
+              <w:rPr>
+                <w:rFonts w:ascii="Arial" w:hAnsi="Arial" w:eastAsia="Arial" w:cs="Arial"/>
+                <w:i w:val="false"/>
+                <w:b w:val="false"/>
+                <w:u w:val="none"/>
+                <w:sz w:val="22"/>
+                <w:szCs w:val="22"/>
+                <w:color w:val="000000"/>
+              </w:rPr>
+              <w:t xml:space="preserve">0.585</w:t>
+            </w:r>
+          </w:p>
+        </w:tc>
       </w:tr>
       <w:tr>
         <w:trPr>
@@ -6392,6 +7889,50 @@
             </w:r>
           </w:p>
         </w:tc>
+        <w:tc>
+          <w:tcPr>
+            <w:tcBorders>
+              <w:bottom w:val="none" w:sz="0" w:space="0" w:color="000000"/>
+              <w:top w:val="none" w:sz="0" w:space="0" w:color="000000"/>
+              <w:left w:val="none" w:sz="0" w:space="0" w:color="000000"/>
+              <w:right w:val="none" w:sz="0" w:space="0" w:color="000000"/>
+            </w:tcBorders>
+            <w:shd w:val="clear" w:color="auto" w:fill="FFFFFF"/>
+            <w:tcMar>
+              <w:top w:w="0" w:type="dxa"/>
+              <w:bottom w:w="0" w:type="dxa"/>
+              <w:left w:w="0" w:type="dxa"/>
+              <w:right w:w="0" w:type="dxa"/>
+            </w:tcMar>
+            <w:vAlign w:val="center"/>
+          </w:tcPr>
+          <w:p>
+            <w:pPr>
+              <w:pStyle w:val="Normal"/>
+              <w:jc w:val="left"/>
+              <w:pBdr>
+                <w:bottom w:val="none" w:sz="0" w:space="0" w:color="000000"/>
+                <w:top w:val="none" w:sz="0" w:space="0" w:color="000000"/>
+                <w:left w:val="none" w:sz="0" w:space="0" w:color="000000"/>
+                <w:right w:val="none" w:sz="0" w:space="0" w:color="000000"/>
+              </w:pBdr>
+              <w:spacing w:after="100" w:before="100" w:line="240"/>
+              <w:ind w:left="100" w:right="100" w:firstLine="0" w:firstLineChars="0"/>
+            </w:pPr>
+            <w:r>
+              <w:rPr>
+                <w:rFonts w:ascii="Arial" w:hAnsi="Arial" w:eastAsia="Arial" w:cs="Arial"/>
+                <w:i w:val="false"/>
+                <w:b w:val="false"/>
+                <w:u w:val="none"/>
+                <w:sz w:val="22"/>
+                <w:szCs w:val="22"/>
+                <w:color w:val="000000"/>
+              </w:rPr>
+              <w:t xml:space="preserve">(3.812)</w:t>
+            </w:r>
+          </w:p>
+        </w:tc>
       </w:tr>
       <w:tr>
         <w:trPr>
@@ -6574,6 +8115,50 @@
             </w:r>
           </w:p>
         </w:tc>
+        <w:tc>
+          <w:tcPr>
+            <w:tcBorders>
+              <w:bottom w:val="none" w:sz="0" w:space="0" w:color="000000"/>
+              <w:top w:val="none" w:sz="0" w:space="0" w:color="000000"/>
+              <w:left w:val="none" w:sz="0" w:space="0" w:color="000000"/>
+              <w:right w:val="none" w:sz="0" w:space="0" w:color="000000"/>
+            </w:tcBorders>
+            <w:shd w:val="clear" w:color="auto" w:fill="FFFFFF"/>
+            <w:tcMar>
+              <w:top w:w="0" w:type="dxa"/>
+              <w:bottom w:w="0" w:type="dxa"/>
+              <w:left w:w="0" w:type="dxa"/>
+              <w:right w:w="0" w:type="dxa"/>
+            </w:tcMar>
+            <w:vAlign w:val="center"/>
+          </w:tcPr>
+          <w:p>
+            <w:pPr>
+              <w:pStyle w:val="Normal"/>
+              <w:jc w:val="left"/>
+              <w:pBdr>
+                <w:bottom w:val="none" w:sz="0" w:space="0" w:color="000000"/>
+                <w:top w:val="none" w:sz="0" w:space="0" w:color="000000"/>
+                <w:left w:val="none" w:sz="0" w:space="0" w:color="000000"/>
+                <w:right w:val="none" w:sz="0" w:space="0" w:color="000000"/>
+              </w:pBdr>
+              <w:spacing w:after="100" w:before="100" w:line="240"/>
+              <w:ind w:left="100" w:right="100" w:firstLine="0" w:firstLineChars="0"/>
+            </w:pPr>
+            <w:r>
+              <w:rPr>
+                <w:rFonts w:ascii="Arial" w:hAnsi="Arial" w:eastAsia="Arial" w:cs="Arial"/>
+                <w:i w:val="false"/>
+                <w:b w:val="false"/>
+                <w:u w:val="none"/>
+                <w:sz w:val="22"/>
+                <w:szCs w:val="22"/>
+                <w:color w:val="000000"/>
+              </w:rPr>
+              <w:t xml:space="preserve">-3.574</w:t>
+            </w:r>
+          </w:p>
+        </w:tc>
       </w:tr>
       <w:tr>
         <w:trPr>
@@ -6756,6 +8341,50 @@
             </w:r>
           </w:p>
         </w:tc>
+        <w:tc>
+          <w:tcPr>
+            <w:tcBorders>
+              <w:bottom w:val="none" w:sz="0" w:space="0" w:color="000000"/>
+              <w:top w:val="none" w:sz="0" w:space="0" w:color="000000"/>
+              <w:left w:val="none" w:sz="0" w:space="0" w:color="000000"/>
+              <w:right w:val="none" w:sz="0" w:space="0" w:color="000000"/>
+            </w:tcBorders>
+            <w:shd w:val="clear" w:color="auto" w:fill="FFFFFF"/>
+            <w:tcMar>
+              <w:top w:w="0" w:type="dxa"/>
+              <w:bottom w:w="0" w:type="dxa"/>
+              <w:left w:w="0" w:type="dxa"/>
+              <w:right w:w="0" w:type="dxa"/>
+            </w:tcMar>
+            <w:vAlign w:val="center"/>
+          </w:tcPr>
+          <w:p>
+            <w:pPr>
+              <w:pStyle w:val="Normal"/>
+              <w:jc w:val="left"/>
+              <w:pBdr>
+                <w:bottom w:val="none" w:sz="0" w:space="0" w:color="000000"/>
+                <w:top w:val="none" w:sz="0" w:space="0" w:color="000000"/>
+                <w:left w:val="none" w:sz="0" w:space="0" w:color="000000"/>
+                <w:right w:val="none" w:sz="0" w:space="0" w:color="000000"/>
+              </w:pBdr>
+              <w:spacing w:after="100" w:before="100" w:line="240"/>
+              <w:ind w:left="100" w:right="100" w:firstLine="0" w:firstLineChars="0"/>
+            </w:pPr>
+            <w:r>
+              <w:rPr>
+                <w:rFonts w:ascii="Arial" w:hAnsi="Arial" w:eastAsia="Arial" w:cs="Arial"/>
+                <w:i w:val="false"/>
+                <w:b w:val="false"/>
+                <w:u w:val="none"/>
+                <w:sz w:val="22"/>
+                <w:szCs w:val="22"/>
+                <w:color w:val="000000"/>
+              </w:rPr>
+              <w:t xml:space="preserve">(3.674)</w:t>
+            </w:r>
+          </w:p>
+        </w:tc>
       </w:tr>
       <w:tr>
         <w:trPr>
@@ -6938,6 +8567,50 @@
             </w:r>
           </w:p>
         </w:tc>
+        <w:tc>
+          <w:tcPr>
+            <w:tcBorders>
+              <w:bottom w:val="none" w:sz="0" w:space="0" w:color="000000"/>
+              <w:top w:val="none" w:sz="0" w:space="0" w:color="000000"/>
+              <w:left w:val="none" w:sz="0" w:space="0" w:color="000000"/>
+              <w:right w:val="none" w:sz="0" w:space="0" w:color="000000"/>
+            </w:tcBorders>
+            <w:shd w:val="clear" w:color="auto" w:fill="FFFFFF"/>
+            <w:tcMar>
+              <w:top w:w="0" w:type="dxa"/>
+              <w:bottom w:w="0" w:type="dxa"/>
+              <w:left w:w="0" w:type="dxa"/>
+              <w:right w:w="0" w:type="dxa"/>
+            </w:tcMar>
+            <w:vAlign w:val="center"/>
+          </w:tcPr>
+          <w:p>
+            <w:pPr>
+              <w:pStyle w:val="Normal"/>
+              <w:jc w:val="left"/>
+              <w:pBdr>
+                <w:bottom w:val="none" w:sz="0" w:space="0" w:color="000000"/>
+                <w:top w:val="none" w:sz="0" w:space="0" w:color="000000"/>
+                <w:left w:val="none" w:sz="0" w:space="0" w:color="000000"/>
+                <w:right w:val="none" w:sz="0" w:space="0" w:color="000000"/>
+              </w:pBdr>
+              <w:spacing w:after="100" w:before="100" w:line="240"/>
+              <w:ind w:left="100" w:right="100" w:firstLine="0" w:firstLineChars="0"/>
+            </w:pPr>
+            <w:r>
+              <w:rPr>
+                <w:rFonts w:ascii="Arial" w:hAnsi="Arial" w:eastAsia="Arial" w:cs="Arial"/>
+                <w:i w:val="false"/>
+                <w:b w:val="false"/>
+                <w:u w:val="none"/>
+                <w:sz w:val="22"/>
+                <w:szCs w:val="22"/>
+                <w:color w:val="000000"/>
+              </w:rPr>
+              <w:t xml:space="preserve">-2.457</w:t>
+            </w:r>
+          </w:p>
+        </w:tc>
       </w:tr>
       <w:tr>
         <w:trPr>
@@ -7120,6 +8793,50 @@
             </w:r>
           </w:p>
         </w:tc>
+        <w:tc>
+          <w:tcPr>
+            <w:tcBorders>
+              <w:bottom w:val="none" w:sz="0" w:space="0" w:color="000000"/>
+              <w:top w:val="none" w:sz="0" w:space="0" w:color="000000"/>
+              <w:left w:val="none" w:sz="0" w:space="0" w:color="000000"/>
+              <w:right w:val="none" w:sz="0" w:space="0" w:color="000000"/>
+            </w:tcBorders>
+            <w:shd w:val="clear" w:color="auto" w:fill="FFFFFF"/>
+            <w:tcMar>
+              <w:top w:w="0" w:type="dxa"/>
+              <w:bottom w:w="0" w:type="dxa"/>
+              <w:left w:w="0" w:type="dxa"/>
+              <w:right w:w="0" w:type="dxa"/>
+            </w:tcMar>
+            <w:vAlign w:val="center"/>
+          </w:tcPr>
+          <w:p>
+            <w:pPr>
+              <w:pStyle w:val="Normal"/>
+              <w:jc w:val="left"/>
+              <w:pBdr>
+                <w:bottom w:val="none" w:sz="0" w:space="0" w:color="000000"/>
+                <w:top w:val="none" w:sz="0" w:space="0" w:color="000000"/>
+                <w:left w:val="none" w:sz="0" w:space="0" w:color="000000"/>
+                <w:right w:val="none" w:sz="0" w:space="0" w:color="000000"/>
+              </w:pBdr>
+              <w:spacing w:after="100" w:before="100" w:line="240"/>
+              <w:ind w:left="100" w:right="100" w:firstLine="0" w:firstLineChars="0"/>
+            </w:pPr>
+            <w:r>
+              <w:rPr>
+                <w:rFonts w:ascii="Arial" w:hAnsi="Arial" w:eastAsia="Arial" w:cs="Arial"/>
+                <w:i w:val="false"/>
+                <w:b w:val="false"/>
+                <w:u w:val="none"/>
+                <w:sz w:val="22"/>
+                <w:szCs w:val="22"/>
+                <w:color w:val="000000"/>
+              </w:rPr>
+              <w:t xml:space="preserve">(2.039)</w:t>
+            </w:r>
+          </w:p>
+        </w:tc>
       </w:tr>
       <w:tr>
         <w:trPr>
@@ -7302,6 +9019,50 @@
             </w:r>
           </w:p>
         </w:tc>
+        <w:tc>
+          <w:tcPr>
+            <w:tcBorders>
+              <w:bottom w:val="none" w:sz="0" w:space="0" w:color="000000"/>
+              <w:top w:val="none" w:sz="0" w:space="0" w:color="000000"/>
+              <w:left w:val="none" w:sz="0" w:space="0" w:color="000000"/>
+              <w:right w:val="none" w:sz="0" w:space="0" w:color="000000"/>
+            </w:tcBorders>
+            <w:shd w:val="clear" w:color="auto" w:fill="FFFFFF"/>
+            <w:tcMar>
+              <w:top w:w="0" w:type="dxa"/>
+              <w:bottom w:w="0" w:type="dxa"/>
+              <w:left w:w="0" w:type="dxa"/>
+              <w:right w:w="0" w:type="dxa"/>
+            </w:tcMar>
+            <w:vAlign w:val="center"/>
+          </w:tcPr>
+          <w:p>
+            <w:pPr>
+              <w:pStyle w:val="Normal"/>
+              <w:jc w:val="left"/>
+              <w:pBdr>
+                <w:bottom w:val="none" w:sz="0" w:space="0" w:color="000000"/>
+                <w:top w:val="none" w:sz="0" w:space="0" w:color="000000"/>
+                <w:left w:val="none" w:sz="0" w:space="0" w:color="000000"/>
+                <w:right w:val="none" w:sz="0" w:space="0" w:color="000000"/>
+              </w:pBdr>
+              <w:spacing w:after="100" w:before="100" w:line="240"/>
+              <w:ind w:left="100" w:right="100" w:firstLine="0" w:firstLineChars="0"/>
+            </w:pPr>
+            <w:r>
+              <w:rPr>
+                <w:rFonts w:ascii="Arial" w:hAnsi="Arial" w:eastAsia="Arial" w:cs="Arial"/>
+                <w:i w:val="false"/>
+                <w:b w:val="false"/>
+                <w:u w:val="none"/>
+                <w:sz w:val="22"/>
+                <w:szCs w:val="22"/>
+                <w:color w:val="000000"/>
+              </w:rPr>
+              <w:t xml:space="preserve">0.765</w:t>
+            </w:r>
+          </w:p>
+        </w:tc>
       </w:tr>
       <w:tr>
         <w:trPr>
@@ -7484,6 +9245,50 @@
             </w:r>
           </w:p>
         </w:tc>
+        <w:tc>
+          <w:tcPr>
+            <w:tcBorders>
+              <w:bottom w:val="none" w:sz="0" w:space="0" w:color="000000"/>
+              <w:top w:val="none" w:sz="0" w:space="0" w:color="000000"/>
+              <w:left w:val="none" w:sz="0" w:space="0" w:color="000000"/>
+              <w:right w:val="none" w:sz="0" w:space="0" w:color="000000"/>
+            </w:tcBorders>
+            <w:shd w:val="clear" w:color="auto" w:fill="FFFFFF"/>
+            <w:tcMar>
+              <w:top w:w="0" w:type="dxa"/>
+              <w:bottom w:w="0" w:type="dxa"/>
+              <w:left w:w="0" w:type="dxa"/>
+              <w:right w:w="0" w:type="dxa"/>
+            </w:tcMar>
+            <w:vAlign w:val="center"/>
+          </w:tcPr>
+          <w:p>
+            <w:pPr>
+              <w:pStyle w:val="Normal"/>
+              <w:jc w:val="left"/>
+              <w:pBdr>
+                <w:bottom w:val="none" w:sz="0" w:space="0" w:color="000000"/>
+                <w:top w:val="none" w:sz="0" w:space="0" w:color="000000"/>
+                <w:left w:val="none" w:sz="0" w:space="0" w:color="000000"/>
+                <w:right w:val="none" w:sz="0" w:space="0" w:color="000000"/>
+              </w:pBdr>
+              <w:spacing w:after="100" w:before="100" w:line="240"/>
+              <w:ind w:left="100" w:right="100" w:firstLine="0" w:firstLineChars="0"/>
+            </w:pPr>
+            <w:r>
+              <w:rPr>
+                <w:rFonts w:ascii="Arial" w:hAnsi="Arial" w:eastAsia="Arial" w:cs="Arial"/>
+                <w:i w:val="false"/>
+                <w:b w:val="false"/>
+                <w:u w:val="none"/>
+                <w:sz w:val="22"/>
+                <w:szCs w:val="22"/>
+                <w:color w:val="000000"/>
+              </w:rPr>
+              <w:t xml:space="preserve">(1.815)</w:t>
+            </w:r>
+          </w:p>
+        </w:tc>
       </w:tr>
       <w:tr>
         <w:trPr>
@@ -7666,6 +9471,50 @@
             </w:r>
           </w:p>
         </w:tc>
+        <w:tc>
+          <w:tcPr>
+            <w:tcBorders>
+              <w:bottom w:val="none" w:sz="0" w:space="0" w:color="000000"/>
+              <w:top w:val="none" w:sz="0" w:space="0" w:color="000000"/>
+              <w:left w:val="none" w:sz="0" w:space="0" w:color="000000"/>
+              <w:right w:val="none" w:sz="0" w:space="0" w:color="000000"/>
+            </w:tcBorders>
+            <w:shd w:val="clear" w:color="auto" w:fill="FFFFFF"/>
+            <w:tcMar>
+              <w:top w:w="0" w:type="dxa"/>
+              <w:bottom w:w="0" w:type="dxa"/>
+              <w:left w:w="0" w:type="dxa"/>
+              <w:right w:w="0" w:type="dxa"/>
+            </w:tcMar>
+            <w:vAlign w:val="center"/>
+          </w:tcPr>
+          <w:p>
+            <w:pPr>
+              <w:pStyle w:val="Normal"/>
+              <w:jc w:val="left"/>
+              <w:pBdr>
+                <w:bottom w:val="none" w:sz="0" w:space="0" w:color="000000"/>
+                <w:top w:val="none" w:sz="0" w:space="0" w:color="000000"/>
+                <w:left w:val="none" w:sz="0" w:space="0" w:color="000000"/>
+                <w:right w:val="none" w:sz="0" w:space="0" w:color="000000"/>
+              </w:pBdr>
+              <w:spacing w:after="100" w:before="100" w:line="240"/>
+              <w:ind w:left="100" w:right="100" w:firstLine="0" w:firstLineChars="0"/>
+            </w:pPr>
+            <w:r>
+              <w:rPr>
+                <w:rFonts w:ascii="Arial" w:hAnsi="Arial" w:eastAsia="Arial" w:cs="Arial"/>
+                <w:i w:val="false"/>
+                <w:b w:val="false"/>
+                <w:u w:val="none"/>
+                <w:sz w:val="22"/>
+                <w:szCs w:val="22"/>
+                <w:color w:val="000000"/>
+              </w:rPr>
+              <w:t xml:space="preserve">-0.170</w:t>
+            </w:r>
+          </w:p>
+        </w:tc>
       </w:tr>
       <w:tr>
         <w:trPr>
@@ -7848,6 +9697,50 @@
             </w:r>
           </w:p>
         </w:tc>
+        <w:tc>
+          <w:tcPr>
+            <w:tcBorders>
+              <w:bottom w:val="none" w:sz="0" w:space="0" w:color="000000"/>
+              <w:top w:val="none" w:sz="0" w:space="0" w:color="000000"/>
+              <w:left w:val="none" w:sz="0" w:space="0" w:color="000000"/>
+              <w:right w:val="none" w:sz="0" w:space="0" w:color="000000"/>
+            </w:tcBorders>
+            <w:shd w:val="clear" w:color="auto" w:fill="FFFFFF"/>
+            <w:tcMar>
+              <w:top w:w="0" w:type="dxa"/>
+              <w:bottom w:w="0" w:type="dxa"/>
+              <w:left w:w="0" w:type="dxa"/>
+              <w:right w:w="0" w:type="dxa"/>
+            </w:tcMar>
+            <w:vAlign w:val="center"/>
+          </w:tcPr>
+          <w:p>
+            <w:pPr>
+              <w:pStyle w:val="Normal"/>
+              <w:jc w:val="left"/>
+              <w:pBdr>
+                <w:bottom w:val="none" w:sz="0" w:space="0" w:color="000000"/>
+                <w:top w:val="none" w:sz="0" w:space="0" w:color="000000"/>
+                <w:left w:val="none" w:sz="0" w:space="0" w:color="000000"/>
+                <w:right w:val="none" w:sz="0" w:space="0" w:color="000000"/>
+              </w:pBdr>
+              <w:spacing w:after="100" w:before="100" w:line="240"/>
+              <w:ind w:left="100" w:right="100" w:firstLine="0" w:firstLineChars="0"/>
+            </w:pPr>
+            <w:r>
+              <w:rPr>
+                <w:rFonts w:ascii="Arial" w:hAnsi="Arial" w:eastAsia="Arial" w:cs="Arial"/>
+                <w:i w:val="false"/>
+                <w:b w:val="false"/>
+                <w:u w:val="none"/>
+                <w:sz w:val="22"/>
+                <w:szCs w:val="22"/>
+                <w:color w:val="000000"/>
+              </w:rPr>
+              <w:t xml:space="preserve">(1.788)</w:t>
+            </w:r>
+          </w:p>
+        </w:tc>
       </w:tr>
       <w:tr>
         <w:trPr>
@@ -8030,6 +9923,50 @@
             </w:r>
           </w:p>
         </w:tc>
+        <w:tc>
+          <w:tcPr>
+            <w:tcBorders>
+              <w:bottom w:val="none" w:sz="0" w:space="0" w:color="000000"/>
+              <w:top w:val="none" w:sz="0" w:space="0" w:color="000000"/>
+              <w:left w:val="none" w:sz="0" w:space="0" w:color="000000"/>
+              <w:right w:val="none" w:sz="0" w:space="0" w:color="000000"/>
+            </w:tcBorders>
+            <w:shd w:val="clear" w:color="auto" w:fill="FFFFFF"/>
+            <w:tcMar>
+              <w:top w:w="0" w:type="dxa"/>
+              <w:bottom w:w="0" w:type="dxa"/>
+              <w:left w:w="0" w:type="dxa"/>
+              <w:right w:w="0" w:type="dxa"/>
+            </w:tcMar>
+            <w:vAlign w:val="center"/>
+          </w:tcPr>
+          <w:p>
+            <w:pPr>
+              <w:pStyle w:val="Normal"/>
+              <w:jc w:val="left"/>
+              <w:pBdr>
+                <w:bottom w:val="none" w:sz="0" w:space="0" w:color="000000"/>
+                <w:top w:val="none" w:sz="0" w:space="0" w:color="000000"/>
+                <w:left w:val="none" w:sz="0" w:space="0" w:color="000000"/>
+                <w:right w:val="none" w:sz="0" w:space="0" w:color="000000"/>
+              </w:pBdr>
+              <w:spacing w:after="100" w:before="100" w:line="240"/>
+              <w:ind w:left="100" w:right="100" w:firstLine="0" w:firstLineChars="0"/>
+            </w:pPr>
+            <w:r>
+              <w:rPr>
+                <w:rFonts w:ascii="Arial" w:hAnsi="Arial" w:eastAsia="Arial" w:cs="Arial"/>
+                <w:i w:val="false"/>
+                <w:b w:val="false"/>
+                <w:u w:val="none"/>
+                <w:sz w:val="22"/>
+                <w:szCs w:val="22"/>
+                <w:color w:val="000000"/>
+              </w:rPr>
+              <w:t xml:space="preserve">0.345**</w:t>
+            </w:r>
+          </w:p>
+        </w:tc>
       </w:tr>
       <w:tr>
         <w:trPr>
@@ -8212,6 +10149,50 @@
             </w:r>
           </w:p>
         </w:tc>
+        <w:tc>
+          <w:tcPr>
+            <w:tcBorders>
+              <w:bottom w:val="none" w:sz="0" w:space="0" w:color="000000"/>
+              <w:top w:val="none" w:sz="0" w:space="0" w:color="000000"/>
+              <w:left w:val="none" w:sz="0" w:space="0" w:color="000000"/>
+              <w:right w:val="none" w:sz="0" w:space="0" w:color="000000"/>
+            </w:tcBorders>
+            <w:shd w:val="clear" w:color="auto" w:fill="FFFFFF"/>
+            <w:tcMar>
+              <w:top w:w="0" w:type="dxa"/>
+              <w:bottom w:w="0" w:type="dxa"/>
+              <w:left w:w="0" w:type="dxa"/>
+              <w:right w:w="0" w:type="dxa"/>
+            </w:tcMar>
+            <w:vAlign w:val="center"/>
+          </w:tcPr>
+          <w:p>
+            <w:pPr>
+              <w:pStyle w:val="Normal"/>
+              <w:jc w:val="left"/>
+              <w:pBdr>
+                <w:bottom w:val="none" w:sz="0" w:space="0" w:color="000000"/>
+                <w:top w:val="none" w:sz="0" w:space="0" w:color="000000"/>
+                <w:left w:val="none" w:sz="0" w:space="0" w:color="000000"/>
+                <w:right w:val="none" w:sz="0" w:space="0" w:color="000000"/>
+              </w:pBdr>
+              <w:spacing w:after="100" w:before="100" w:line="240"/>
+              <w:ind w:left="100" w:right="100" w:firstLine="0" w:firstLineChars="0"/>
+            </w:pPr>
+            <w:r>
+              <w:rPr>
+                <w:rFonts w:ascii="Arial" w:hAnsi="Arial" w:eastAsia="Arial" w:cs="Arial"/>
+                <w:i w:val="false"/>
+                <w:b w:val="false"/>
+                <w:u w:val="none"/>
+                <w:sz w:val="22"/>
+                <w:szCs w:val="22"/>
+                <w:color w:val="000000"/>
+              </w:rPr>
+              <w:t xml:space="preserve">(0.126)</w:t>
+            </w:r>
+          </w:p>
+        </w:tc>
       </w:tr>
       <w:tr>
         <w:trPr>
@@ -8394,6 +10375,50 @@
             </w:r>
           </w:p>
         </w:tc>
+        <w:tc>
+          <w:tcPr>
+            <w:tcBorders>
+              <w:bottom w:val="none" w:sz="0" w:space="0" w:color="000000"/>
+              <w:top w:val="none" w:sz="0" w:space="0" w:color="000000"/>
+              <w:left w:val="none" w:sz="0" w:space="0" w:color="000000"/>
+              <w:right w:val="none" w:sz="0" w:space="0" w:color="000000"/>
+            </w:tcBorders>
+            <w:shd w:val="clear" w:color="auto" w:fill="FFFFFF"/>
+            <w:tcMar>
+              <w:top w:w="0" w:type="dxa"/>
+              <w:bottom w:w="0" w:type="dxa"/>
+              <w:left w:w="0" w:type="dxa"/>
+              <w:right w:w="0" w:type="dxa"/>
+            </w:tcMar>
+            <w:vAlign w:val="center"/>
+          </w:tcPr>
+          <w:p>
+            <w:pPr>
+              <w:pStyle w:val="Normal"/>
+              <w:jc w:val="left"/>
+              <w:pBdr>
+                <w:bottom w:val="none" w:sz="0" w:space="0" w:color="000000"/>
+                <w:top w:val="none" w:sz="0" w:space="0" w:color="000000"/>
+                <w:left w:val="none" w:sz="0" w:space="0" w:color="000000"/>
+                <w:right w:val="none" w:sz="0" w:space="0" w:color="000000"/>
+              </w:pBdr>
+              <w:spacing w:after="100" w:before="100" w:line="240"/>
+              <w:ind w:left="100" w:right="100" w:firstLine="0" w:firstLineChars="0"/>
+            </w:pPr>
+            <w:r>
+              <w:rPr>
+                <w:rFonts w:ascii="Arial" w:hAnsi="Arial" w:eastAsia="Arial" w:cs="Arial"/>
+                <w:i w:val="false"/>
+                <w:b w:val="false"/>
+                <w:u w:val="none"/>
+                <w:sz w:val="22"/>
+                <w:szCs w:val="22"/>
+                <w:color w:val="000000"/>
+              </w:rPr>
+              <w:t xml:space="preserve">128</w:t>
+            </w:r>
+          </w:p>
+        </w:tc>
       </w:tr>
       <w:tr>
         <w:trPr>
@@ -8576,6 +10601,50 @@
             </w:r>
           </w:p>
         </w:tc>
+        <w:tc>
+          <w:tcPr>
+            <w:tcBorders>
+              <w:bottom w:val="single" w:sz="12" w:space="0" w:color="666666"/>
+              <w:top w:val="none" w:sz="0" w:space="0" w:color="000000"/>
+              <w:left w:val="none" w:sz="0" w:space="0" w:color="000000"/>
+              <w:right w:val="none" w:sz="0" w:space="0" w:color="000000"/>
+            </w:tcBorders>
+            <w:shd w:val="clear" w:color="auto" w:fill="FFFFFF"/>
+            <w:tcMar>
+              <w:top w:w="0" w:type="dxa"/>
+              <w:bottom w:w="0" w:type="dxa"/>
+              <w:left w:w="0" w:type="dxa"/>
+              <w:right w:w="0" w:type="dxa"/>
+            </w:tcMar>
+            <w:vAlign w:val="center"/>
+          </w:tcPr>
+          <w:p>
+            <w:pPr>
+              <w:pStyle w:val="Normal"/>
+              <w:jc w:val="left"/>
+              <w:pBdr>
+                <w:bottom w:val="none" w:sz="0" w:space="0" w:color="000000"/>
+                <w:top w:val="none" w:sz="0" w:space="0" w:color="000000"/>
+                <w:left w:val="none" w:sz="0" w:space="0" w:color="000000"/>
+                <w:right w:val="none" w:sz="0" w:space="0" w:color="000000"/>
+              </w:pBdr>
+              <w:spacing w:after="100" w:before="100" w:line="240"/>
+              <w:ind w:left="100" w:right="100" w:firstLine="0" w:firstLineChars="0"/>
+            </w:pPr>
+            <w:r>
+              <w:rPr>
+                <w:rFonts w:ascii="Arial" w:hAnsi="Arial" w:eastAsia="Arial" w:cs="Arial"/>
+                <w:i w:val="false"/>
+                <w:b w:val="false"/>
+                <w:u w:val="none"/>
+                <w:sz w:val="22"/>
+                <w:szCs w:val="22"/>
+                <w:color w:val="000000"/>
+              </w:rPr>
+              <w:t xml:space="preserve">0.611</w:t>
+            </w:r>
+          </w:p>
+        </w:tc>
       </w:tr>
       <w:tr>
         <w:trPr>
@@ -8584,7 +10653,7 @@
         footer 1
         <w:tc>
           <w:tcPr>
-            <w:gridSpan w:val="4"/>
+            <w:gridSpan w:val="5"/>
             <w:tcBorders>
               <w:bottom w:val="none" w:sz="0" w:space="0" w:color="FFFFFF"/>
               <w:top w:val="single" w:sz="12" w:space="0" w:color="666666"/>

</xml_diff>